<commit_message>
@huanghaibin     2017-12-2 14:09:35        修改了设计书的程序结构流程图，在util目录下添加了JsonResultl类与DataCheck(数据校验)类
</commit_message>
<xml_diff>
--- a/doc/校园二手交易平台软件详细设计书.docx
+++ b/doc/校园二手交易平台软件详细设计书.docx
@@ -137,55 +137,7 @@
           <w:sz w:val="28"/>
           <w:szCs w:val="28"/>
         </w:rPr>
-        <w:t>日期：</w:t>
-      </w:r>
-      <w:r>
-        <w:rPr>
-          <w:rFonts w:asciiTheme="majorEastAsia" w:eastAsiaTheme="majorEastAsia" w:hAnsiTheme="majorEastAsia" w:cstheme="majorEastAsia" w:hint="eastAsia"/>
-          <w:sz w:val="28"/>
-          <w:szCs w:val="28"/>
-        </w:rPr>
-        <w:t xml:space="preserve">2017 </w:t>
-      </w:r>
-      <w:r>
-        <w:rPr>
-          <w:rFonts w:asciiTheme="majorEastAsia" w:eastAsiaTheme="majorEastAsia" w:hAnsiTheme="majorEastAsia" w:cstheme="majorEastAsia" w:hint="eastAsia"/>
-          <w:sz w:val="28"/>
-          <w:szCs w:val="28"/>
-        </w:rPr>
-        <w:t>年</w:t>
-      </w:r>
-      <w:r>
-        <w:rPr>
-          <w:rFonts w:asciiTheme="majorEastAsia" w:eastAsiaTheme="majorEastAsia" w:hAnsiTheme="majorEastAsia" w:cstheme="majorEastAsia" w:hint="eastAsia"/>
-          <w:sz w:val="28"/>
-          <w:szCs w:val="28"/>
-        </w:rPr>
-        <w:t xml:space="preserve"> 11 </w:t>
-      </w:r>
-      <w:r>
-        <w:rPr>
-          <w:rFonts w:asciiTheme="majorEastAsia" w:eastAsiaTheme="majorEastAsia" w:hAnsiTheme="majorEastAsia" w:cstheme="majorEastAsia" w:hint="eastAsia"/>
-          <w:sz w:val="28"/>
-          <w:szCs w:val="28"/>
-        </w:rPr>
-        <w:t>月</w:t>
-      </w:r>
-      <w:r>
-        <w:rPr>
-          <w:rFonts w:asciiTheme="majorEastAsia" w:eastAsiaTheme="majorEastAsia" w:hAnsiTheme="majorEastAsia" w:cstheme="majorEastAsia" w:hint="eastAsia"/>
-          <w:sz w:val="28"/>
-          <w:szCs w:val="28"/>
-        </w:rPr>
-        <w:t xml:space="preserve"> 24 </w:t>
-      </w:r>
-      <w:r>
-        <w:rPr>
-          <w:rFonts w:asciiTheme="majorEastAsia" w:eastAsiaTheme="majorEastAsia" w:hAnsiTheme="majorEastAsia" w:cstheme="majorEastAsia" w:hint="eastAsia"/>
-          <w:sz w:val="28"/>
-          <w:szCs w:val="28"/>
-        </w:rPr>
-        <w:t>日</w:t>
+        <w:t>日期：2017 年 11 月 24 日</w:t>
       </w:r>
     </w:p>
     <w:p>
@@ -858,6 +810,116 @@
           </w:p>
         </w:tc>
       </w:tr>
+      <w:tr>
+        <w:trPr>
+          <w:trHeight w:val="417"/>
+          <w:jc w:val="center"/>
+        </w:trPr>
+        <w:tc>
+          <w:tcPr>
+            <w:tcW w:w="2130" w:type="dxa"/>
+          </w:tcPr>
+          <w:p>
+            <w:pPr>
+              <w:widowControl/>
+              <w:jc w:val="center"/>
+              <w:rPr>
+                <w:rFonts w:asciiTheme="minorEastAsia" w:hAnsiTheme="minorEastAsia" w:cstheme="minorEastAsia" w:hint="eastAsia"/>
+                <w:sz w:val="24"/>
+                <w:szCs w:val="24"/>
+              </w:rPr>
+            </w:pPr>
+            <w:r>
+              <w:rPr>
+                <w:rFonts w:asciiTheme="minorEastAsia" w:hAnsiTheme="minorEastAsia" w:cstheme="minorEastAsia" w:hint="eastAsia"/>
+                <w:sz w:val="24"/>
+                <w:szCs w:val="24"/>
+              </w:rPr>
+              <w:t>2017-12-2</w:t>
+            </w:r>
+          </w:p>
+        </w:tc>
+        <w:tc>
+          <w:tcPr>
+            <w:tcW w:w="2131" w:type="dxa"/>
+          </w:tcPr>
+          <w:p>
+            <w:pPr>
+              <w:widowControl/>
+              <w:jc w:val="center"/>
+              <w:rPr>
+                <w:rFonts w:asciiTheme="minorEastAsia" w:hAnsiTheme="minorEastAsia" w:cstheme="minorEastAsia"/>
+                <w:sz w:val="24"/>
+                <w:szCs w:val="24"/>
+              </w:rPr>
+            </w:pPr>
+            <w:r>
+              <w:rPr>
+                <w:rFonts w:asciiTheme="minorEastAsia" w:hAnsiTheme="minorEastAsia" w:cstheme="minorEastAsia"/>
+                <w:sz w:val="24"/>
+                <w:szCs w:val="24"/>
+              </w:rPr>
+              <w:t>V</w:t>
+            </w:r>
+            <w:r>
+              <w:rPr>
+                <w:rFonts w:asciiTheme="minorEastAsia" w:hAnsiTheme="minorEastAsia" w:cstheme="minorEastAsia" w:hint="eastAsia"/>
+                <w:sz w:val="24"/>
+                <w:szCs w:val="24"/>
+              </w:rPr>
+              <w:t>2.1</w:t>
+            </w:r>
+          </w:p>
+        </w:tc>
+        <w:tc>
+          <w:tcPr>
+            <w:tcW w:w="2131" w:type="dxa"/>
+          </w:tcPr>
+          <w:p>
+            <w:pPr>
+              <w:widowControl/>
+              <w:jc w:val="center"/>
+              <w:rPr>
+                <w:rFonts w:asciiTheme="minorEastAsia" w:hAnsiTheme="minorEastAsia" w:cstheme="minorEastAsia" w:hint="eastAsia"/>
+                <w:sz w:val="24"/>
+                <w:szCs w:val="24"/>
+              </w:rPr>
+            </w:pPr>
+            <w:r>
+              <w:rPr>
+                <w:rFonts w:asciiTheme="minorEastAsia" w:hAnsiTheme="minorEastAsia" w:cstheme="minorEastAsia" w:hint="eastAsia"/>
+                <w:sz w:val="24"/>
+                <w:szCs w:val="24"/>
+              </w:rPr>
+              <w:t>修改了项目结构流程图</w:t>
+            </w:r>
+          </w:p>
+        </w:tc>
+        <w:tc>
+          <w:tcPr>
+            <w:tcW w:w="2131" w:type="dxa"/>
+          </w:tcPr>
+          <w:p>
+            <w:pPr>
+              <w:widowControl/>
+              <w:jc w:val="center"/>
+              <w:rPr>
+                <w:rFonts w:asciiTheme="minorEastAsia" w:hAnsiTheme="minorEastAsia" w:cstheme="minorEastAsia" w:hint="eastAsia"/>
+                <w:sz w:val="24"/>
+                <w:szCs w:val="24"/>
+              </w:rPr>
+            </w:pPr>
+            <w:r>
+              <w:rPr>
+                <w:rFonts w:asciiTheme="minorEastAsia" w:hAnsiTheme="minorEastAsia" w:cstheme="minorEastAsia" w:hint="eastAsia"/>
+                <w:sz w:val="24"/>
+                <w:szCs w:val="24"/>
+              </w:rPr>
+              <w:t>@huanghaibin</w:t>
+            </w:r>
+          </w:p>
+        </w:tc>
+      </w:tr>
     </w:tbl>
     <w:p>
       <w:pPr>
@@ -1269,16 +1331,7 @@
           <w:szCs w:val="24"/>
         </w:rPr>
         <w:tab/>
-        <w:t xml:space="preserve">IDEA </w:t>
-      </w:r>
-      <w:r>
-        <w:rPr>
-          <w:rFonts w:hint="eastAsia"/>
-          <w:bCs/>
-          <w:sz w:val="24"/>
-          <w:szCs w:val="24"/>
-        </w:rPr>
-        <w:t>2017</w:t>
+        <w:t>IDEA 2017</w:t>
       </w:r>
     </w:p>
     <w:p>
@@ -1905,16 +1958,7 @@
           <w:sz w:val="24"/>
           <w:szCs w:val="24"/>
         </w:rPr>
-        <w:t>思想设计，坚持调用接口时使用请求</w:t>
-      </w:r>
-      <w:r>
-        <w:rPr>
-          <w:rFonts w:hint="eastAsia"/>
-          <w:bCs/>
-          <w:sz w:val="24"/>
-          <w:szCs w:val="24"/>
-        </w:rPr>
-        <w:t>中所带关键词</w:t>
+        <w:t>思想设计，坚持调用接口时使用请求中所带关键词</w:t>
       </w:r>
       <w:r>
         <w:rPr>
@@ -3591,15 +3635,7 @@
           <w:sz w:val="24"/>
           <w:szCs w:val="24"/>
         </w:rPr>
-        <w:t>一</w:t>
-      </w:r>
-      <w:r>
-        <w:rPr>
-          <w:rFonts w:hint="eastAsia"/>
-          <w:sz w:val="24"/>
-          <w:szCs w:val="24"/>
-        </w:rPr>
-        <w:t>个方法或一段代码编写完毕后，需判断此段代码</w:t>
+        <w:t>一个方法或一段代码编写完毕后，需判断此段代码</w:t>
       </w:r>
       <w:r>
         <w:rPr>
@@ -4020,10 +4056,10 @@
           <w:szCs w:val="24"/>
         </w:rPr>
         <w:drawing>
-          <wp:inline distT="0" distB="0" distL="114300" distR="114300">
-            <wp:extent cx="5796915" cy="3610610"/>
-            <wp:effectExtent l="0" t="0" r="13335" b="8890"/>
-            <wp:docPr id="1" name="图片 1" descr="C:\Users\mr.wu\Desktop\QQ截图20171125154350.pngQQ截图20171125154350"/>
+          <wp:inline distT="0" distB="0" distL="0" distR="0">
+            <wp:extent cx="5274945" cy="4015257"/>
+            <wp:effectExtent l="19050" t="0" r="1905" b="0"/>
+            <wp:docPr id="2" name="图片 1"/>
             <wp:cNvGraphicFramePr>
               <a:graphicFrameLocks xmlns:a="http://schemas.openxmlformats.org/drawingml/2006/main" noChangeAspect="1"/>
             </wp:cNvGraphicFramePr>
@@ -4031,9 +4067,9 @@
               <a:graphicData uri="http://schemas.openxmlformats.org/drawingml/2006/picture">
                 <pic:pic xmlns:pic="http://schemas.openxmlformats.org/drawingml/2006/picture">
                   <pic:nvPicPr>
-                    <pic:cNvPr id="1" name="图片 1" descr="C:\Users\mr.wu\Desktop\QQ截图20171125154350.pngQQ截图20171125154350"/>
+                    <pic:cNvPr id="0" name="Picture 1"/>
                     <pic:cNvPicPr>
-                      <a:picLocks noChangeAspect="1"/>
+                      <a:picLocks noChangeAspect="1" noChangeArrowheads="1"/>
                     </pic:cNvPicPr>
                   </pic:nvPicPr>
                   <pic:blipFill>
@@ -4043,14 +4079,21 @@
                       <a:fillRect/>
                     </a:stretch>
                   </pic:blipFill>
-                  <pic:spPr>
+                  <pic:spPr bwMode="auto">
                     <a:xfrm>
                       <a:off x="0" y="0"/>
-                      <a:ext cx="5796915" cy="3610610"/>
+                      <a:ext cx="5274945" cy="4015257"/>
                     </a:xfrm>
                     <a:prstGeom prst="rect">
                       <a:avLst/>
                     </a:prstGeom>
+                    <a:noFill/>
+                    <a:ln w="9525">
+                      <a:noFill/>
+                      <a:miter lim="800000"/>
+                      <a:headEnd/>
+                      <a:tailEnd/>
+                    </a:ln>
                   </pic:spPr>
                 </pic:pic>
               </a:graphicData>
@@ -5316,25 +5359,7 @@
                 <w:sz w:val="24"/>
                 <w:szCs w:val="24"/>
               </w:rPr>
-              <w:t>主键</w:t>
-            </w:r>
-            <w:r>
-              <w:rPr>
-                <w:rFonts w:asciiTheme="minorEastAsia" w:hAnsiTheme="minorEastAsia" w:cstheme="minorEastAsia" w:hint="eastAsia"/>
-                <w:bCs/>
-                <w:sz w:val="24"/>
-                <w:szCs w:val="24"/>
-              </w:rPr>
-              <w:t xml:space="preserve"> </w:t>
-            </w:r>
-            <w:r>
-              <w:rPr>
-                <w:rFonts w:asciiTheme="minorEastAsia" w:hAnsiTheme="minorEastAsia" w:cstheme="minorEastAsia" w:hint="eastAsia"/>
-                <w:bCs/>
-                <w:sz w:val="24"/>
-                <w:szCs w:val="24"/>
-              </w:rPr>
-              <w:t>索引</w:t>
+              <w:t>主键 索引</w:t>
             </w:r>
           </w:p>
         </w:tc>
@@ -6166,16 +6191,7 @@
                 <w:sz w:val="24"/>
                 <w:szCs w:val="24"/>
               </w:rPr>
-              <w:t>chool</w:t>
-            </w:r>
-            <w:r>
-              <w:rPr>
-                <w:rFonts w:asciiTheme="minorEastAsia" w:hAnsiTheme="minorEastAsia" w:cstheme="minorEastAsia" w:hint="eastAsia"/>
-                <w:bCs/>
-                <w:sz w:val="24"/>
-                <w:szCs w:val="24"/>
-              </w:rPr>
-              <w:t>表外键</w:t>
+              <w:t>chool表外键</w:t>
             </w:r>
           </w:p>
         </w:tc>
@@ -7388,11 +7404,33 @@
         <w:pStyle w:val="a7"/>
         <w:ind w:firstLineChars="0" w:firstLine="0"/>
         <w:rPr>
+          <w:rFonts w:hint="eastAsia"/>
           <w:b/>
           <w:sz w:val="24"/>
           <w:szCs w:val="24"/>
         </w:rPr>
       </w:pPr>
+    </w:p>
+    <w:p>
+      <w:pPr>
+        <w:pStyle w:val="a7"/>
+        <w:ind w:firstLineChars="0" w:firstLine="0"/>
+        <w:rPr>
+          <w:b/>
+          <w:sz w:val="24"/>
+          <w:szCs w:val="24"/>
+        </w:rPr>
+      </w:pPr>
+      <w:r>
+        <w:rPr>
+          <w:rFonts w:hint="eastAsia"/>
+          <w:b/>
+          <w:sz w:val="24"/>
+          <w:szCs w:val="24"/>
+        </w:rPr>
+        <w:lastRenderedPageBreak/>
+        <w:tab/>
+      </w:r>
     </w:p>
     <w:p>
       <w:pPr>
@@ -7481,7 +7519,6 @@
                 <w:sz w:val="24"/>
                 <w:szCs w:val="24"/>
               </w:rPr>
-              <w:lastRenderedPageBreak/>
               <w:t>字段</w:t>
             </w:r>
           </w:p>
@@ -7799,25 +7836,7 @@
                 <w:sz w:val="24"/>
                 <w:szCs w:val="24"/>
               </w:rPr>
-              <w:t>主键</w:t>
-            </w:r>
-            <w:r>
-              <w:rPr>
-                <w:rFonts w:asciiTheme="minorEastAsia" w:hAnsiTheme="minorEastAsia" w:cstheme="minorEastAsia" w:hint="eastAsia"/>
-                <w:bCs/>
-                <w:sz w:val="24"/>
-                <w:szCs w:val="24"/>
-              </w:rPr>
-              <w:t xml:space="preserve"> </w:t>
-            </w:r>
-            <w:r>
-              <w:rPr>
-                <w:rFonts w:asciiTheme="minorEastAsia" w:hAnsiTheme="minorEastAsia" w:cstheme="minorEastAsia" w:hint="eastAsia"/>
-                <w:bCs/>
-                <w:sz w:val="24"/>
-                <w:szCs w:val="24"/>
-              </w:rPr>
-              <w:t>索引</w:t>
+              <w:t>主键 索引</w:t>
             </w:r>
           </w:p>
         </w:tc>
@@ -8697,16 +8716,7 @@
                 <w:sz w:val="24"/>
                 <w:szCs w:val="24"/>
               </w:rPr>
-              <w:t>chool</w:t>
-            </w:r>
-            <w:r>
-              <w:rPr>
-                <w:rFonts w:asciiTheme="minorEastAsia" w:hAnsiTheme="minorEastAsia" w:cstheme="minorEastAsia" w:hint="eastAsia"/>
-                <w:bCs/>
-                <w:sz w:val="24"/>
-                <w:szCs w:val="24"/>
-              </w:rPr>
-              <w:t>表外键</w:t>
+              <w:t>chool表外键</w:t>
             </w:r>
           </w:p>
         </w:tc>
@@ -9858,16 +9868,7 @@
                 <w:sz w:val="24"/>
                 <w:szCs w:val="24"/>
               </w:rPr>
-              <w:t>ser</w:t>
-            </w:r>
-            <w:r>
-              <w:rPr>
-                <w:rFonts w:asciiTheme="minorEastAsia" w:hAnsiTheme="minorEastAsia" w:cstheme="minorEastAsia" w:hint="eastAsia"/>
-                <w:bCs/>
-                <w:sz w:val="24"/>
-                <w:szCs w:val="24"/>
-              </w:rPr>
-              <w:t>表外键</w:t>
+              <w:t>ser表外键</w:t>
             </w:r>
           </w:p>
         </w:tc>
@@ -10418,25 +10419,7 @@
                 <w:sz w:val="24"/>
                 <w:szCs w:val="24"/>
               </w:rPr>
-              <w:t>主键</w:t>
-            </w:r>
-            <w:r>
-              <w:rPr>
-                <w:rFonts w:asciiTheme="minorEastAsia" w:hAnsiTheme="minorEastAsia" w:cstheme="minorEastAsia" w:hint="eastAsia"/>
-                <w:bCs/>
-                <w:sz w:val="24"/>
-                <w:szCs w:val="24"/>
-              </w:rPr>
-              <w:t xml:space="preserve"> </w:t>
-            </w:r>
-            <w:r>
-              <w:rPr>
-                <w:rFonts w:asciiTheme="minorEastAsia" w:hAnsiTheme="minorEastAsia" w:cstheme="minorEastAsia" w:hint="eastAsia"/>
-                <w:bCs/>
-                <w:sz w:val="24"/>
-                <w:szCs w:val="24"/>
-              </w:rPr>
-              <w:t>索引</w:t>
+              <w:t>主键 索引</w:t>
             </w:r>
           </w:p>
         </w:tc>
@@ -10690,25 +10673,7 @@
                 <w:sz w:val="24"/>
                 <w:szCs w:val="24"/>
               </w:rPr>
-              <w:t>（共</w:t>
-            </w:r>
-            <w:r>
-              <w:rPr>
-                <w:rFonts w:asciiTheme="minorEastAsia" w:hAnsiTheme="minorEastAsia" w:cstheme="minorEastAsia" w:hint="eastAsia"/>
-                <w:bCs/>
-                <w:sz w:val="24"/>
-                <w:szCs w:val="24"/>
-              </w:rPr>
-              <w:t>3</w:t>
-            </w:r>
-            <w:r>
-              <w:rPr>
-                <w:rFonts w:asciiTheme="minorEastAsia" w:hAnsiTheme="minorEastAsia" w:cstheme="minorEastAsia" w:hint="eastAsia"/>
-                <w:bCs/>
-                <w:sz w:val="24"/>
-                <w:szCs w:val="24"/>
-              </w:rPr>
-              <w:t>级）</w:t>
+              <w:t>（共3级）</w:t>
             </w:r>
           </w:p>
         </w:tc>
@@ -11550,25 +11515,7 @@
                 <w:sz w:val="24"/>
                 <w:szCs w:val="24"/>
               </w:rPr>
-              <w:t>主键</w:t>
-            </w:r>
-            <w:r>
-              <w:rPr>
-                <w:rFonts w:asciiTheme="minorEastAsia" w:hAnsiTheme="minorEastAsia" w:cstheme="minorEastAsia" w:hint="eastAsia"/>
-                <w:bCs/>
-                <w:sz w:val="24"/>
-                <w:szCs w:val="24"/>
-              </w:rPr>
-              <w:t xml:space="preserve"> </w:t>
-            </w:r>
-            <w:r>
-              <w:rPr>
-                <w:rFonts w:asciiTheme="minorEastAsia" w:hAnsiTheme="minorEastAsia" w:cstheme="minorEastAsia" w:hint="eastAsia"/>
-                <w:bCs/>
-                <w:sz w:val="24"/>
-                <w:szCs w:val="24"/>
-              </w:rPr>
-              <w:t>索引</w:t>
+              <w:t>主键 索引</w:t>
             </w:r>
           </w:p>
         </w:tc>
@@ -12086,16 +12033,7 @@
                 <w:sz w:val="24"/>
                 <w:szCs w:val="24"/>
               </w:rPr>
-              <w:t>ser</w:t>
-            </w:r>
-            <w:r>
-              <w:rPr>
-                <w:rFonts w:asciiTheme="minorEastAsia" w:hAnsiTheme="minorEastAsia" w:cstheme="minorEastAsia" w:hint="eastAsia"/>
-                <w:bCs/>
-                <w:sz w:val="24"/>
-                <w:szCs w:val="24"/>
-              </w:rPr>
-              <w:t>表外键</w:t>
+              <w:t>ser表外键</w:t>
             </w:r>
           </w:p>
         </w:tc>
@@ -12275,16 +12213,7 @@
                 <w:sz w:val="24"/>
                 <w:szCs w:val="24"/>
               </w:rPr>
-              <w:t>ser</w:t>
-            </w:r>
-            <w:r>
-              <w:rPr>
-                <w:rFonts w:asciiTheme="minorEastAsia" w:hAnsiTheme="minorEastAsia" w:cstheme="minorEastAsia" w:hint="eastAsia"/>
-                <w:bCs/>
-                <w:sz w:val="24"/>
-                <w:szCs w:val="24"/>
-              </w:rPr>
-              <w:t>表外键</w:t>
+              <w:t>ser表外键</w:t>
             </w:r>
           </w:p>
         </w:tc>
@@ -12962,6 +12891,42 @@
         <w:pStyle w:val="a7"/>
         <w:ind w:firstLineChars="0" w:firstLine="0"/>
         <w:rPr>
+          <w:b/>
+          <w:sz w:val="24"/>
+          <w:szCs w:val="24"/>
+        </w:rPr>
+      </w:pPr>
+    </w:p>
+    <w:p>
+      <w:pPr>
+        <w:pStyle w:val="a7"/>
+        <w:ind w:firstLineChars="0" w:firstLine="0"/>
+        <w:rPr>
+          <w:rFonts w:hint="eastAsia"/>
+          <w:b/>
+          <w:sz w:val="24"/>
+          <w:szCs w:val="24"/>
+        </w:rPr>
+      </w:pPr>
+    </w:p>
+    <w:p>
+      <w:pPr>
+        <w:pStyle w:val="a7"/>
+        <w:ind w:firstLineChars="0" w:firstLine="0"/>
+        <w:rPr>
+          <w:rFonts w:hint="eastAsia"/>
+          <w:b/>
+          <w:sz w:val="24"/>
+          <w:szCs w:val="24"/>
+        </w:rPr>
+      </w:pPr>
+    </w:p>
+    <w:p>
+      <w:pPr>
+        <w:pStyle w:val="a7"/>
+        <w:ind w:firstLineChars="0" w:firstLine="0"/>
+        <w:rPr>
+          <w:rFonts w:hint="eastAsia"/>
           <w:b/>
           <w:sz w:val="24"/>
           <w:szCs w:val="24"/>
@@ -13250,7 +13215,6 @@
                 <w:sz w:val="24"/>
                 <w:szCs w:val="24"/>
               </w:rPr>
-              <w:lastRenderedPageBreak/>
               <w:t>id</w:t>
             </w:r>
           </w:p>
@@ -13388,25 +13352,7 @@
                 <w:sz w:val="24"/>
                 <w:szCs w:val="24"/>
               </w:rPr>
-              <w:t>主键</w:t>
-            </w:r>
-            <w:r>
-              <w:rPr>
-                <w:rFonts w:asciiTheme="minorEastAsia" w:hAnsiTheme="minorEastAsia" w:cstheme="minorEastAsia" w:hint="eastAsia"/>
-                <w:bCs/>
-                <w:sz w:val="24"/>
-                <w:szCs w:val="24"/>
-              </w:rPr>
-              <w:t xml:space="preserve"> </w:t>
-            </w:r>
-            <w:r>
-              <w:rPr>
-                <w:rFonts w:asciiTheme="minorEastAsia" w:hAnsiTheme="minorEastAsia" w:cstheme="minorEastAsia" w:hint="eastAsia"/>
-                <w:bCs/>
-                <w:sz w:val="24"/>
-                <w:szCs w:val="24"/>
-              </w:rPr>
-              <w:t>索引</w:t>
+              <w:t>主键 索引</w:t>
             </w:r>
           </w:p>
         </w:tc>
@@ -13466,16 +13412,7 @@
                 <w:sz w:val="24"/>
                 <w:szCs w:val="24"/>
               </w:rPr>
-              <w:t>所属</w:t>
-            </w:r>
-            <w:r>
-              <w:rPr>
-                <w:rFonts w:asciiTheme="minorEastAsia" w:hAnsiTheme="minorEastAsia" w:cstheme="minorEastAsia" w:hint="eastAsia"/>
-                <w:bCs/>
-                <w:sz w:val="24"/>
-                <w:szCs w:val="24"/>
-              </w:rPr>
-              <w:t>user</w:t>
+              <w:t>所属user</w:t>
             </w:r>
           </w:p>
         </w:tc>
@@ -13594,16 +13531,7 @@
                 <w:sz w:val="24"/>
                 <w:szCs w:val="24"/>
               </w:rPr>
-              <w:t>ser</w:t>
-            </w:r>
-            <w:r>
-              <w:rPr>
-                <w:rFonts w:asciiTheme="minorEastAsia" w:hAnsiTheme="minorEastAsia" w:cstheme="minorEastAsia" w:hint="eastAsia"/>
-                <w:bCs/>
-                <w:sz w:val="24"/>
-                <w:szCs w:val="24"/>
-              </w:rPr>
-              <w:t>表外键</w:t>
+              <w:t>ser表外键</w:t>
             </w:r>
           </w:p>
         </w:tc>
@@ -14383,25 +14311,7 @@
                 <w:sz w:val="24"/>
                 <w:szCs w:val="24"/>
               </w:rPr>
-              <w:t>主键</w:t>
-            </w:r>
-            <w:r>
-              <w:rPr>
-                <w:rFonts w:asciiTheme="minorEastAsia" w:hAnsiTheme="minorEastAsia" w:cstheme="minorEastAsia" w:hint="eastAsia"/>
-                <w:bCs/>
-                <w:sz w:val="24"/>
-                <w:szCs w:val="24"/>
-              </w:rPr>
-              <w:t xml:space="preserve"> </w:t>
-            </w:r>
-            <w:r>
-              <w:rPr>
-                <w:rFonts w:asciiTheme="minorEastAsia" w:hAnsiTheme="minorEastAsia" w:cstheme="minorEastAsia" w:hint="eastAsia"/>
-                <w:bCs/>
-                <w:sz w:val="24"/>
-                <w:szCs w:val="24"/>
-              </w:rPr>
-              <w:t>索引</w:t>
+              <w:t>主键 索引</w:t>
             </w:r>
           </w:p>
         </w:tc>
@@ -14758,16 +14668,7 @@
                 <w:sz w:val="24"/>
                 <w:szCs w:val="24"/>
               </w:rPr>
-              <w:t>ser</w:t>
-            </w:r>
-            <w:r>
-              <w:rPr>
-                <w:rFonts w:asciiTheme="minorEastAsia" w:hAnsiTheme="minorEastAsia" w:cstheme="minorEastAsia" w:hint="eastAsia"/>
-                <w:bCs/>
-                <w:sz w:val="24"/>
-                <w:szCs w:val="24"/>
-              </w:rPr>
-              <w:t>表外键</w:t>
+              <w:t>ser表外键</w:t>
             </w:r>
           </w:p>
         </w:tc>
@@ -14936,16 +14837,7 @@
                 <w:sz w:val="24"/>
                 <w:szCs w:val="24"/>
               </w:rPr>
-              <w:t>product</w:t>
-            </w:r>
-            <w:r>
-              <w:rPr>
-                <w:rFonts w:asciiTheme="minorEastAsia" w:hAnsiTheme="minorEastAsia" w:cstheme="minorEastAsia" w:hint="eastAsia"/>
-                <w:bCs/>
-                <w:sz w:val="24"/>
-                <w:szCs w:val="24"/>
-              </w:rPr>
-              <w:t>表外键</w:t>
+              <w:t>product表外键</w:t>
             </w:r>
           </w:p>
         </w:tc>
@@ -15852,25 +15744,7 @@
                 <w:sz w:val="24"/>
                 <w:szCs w:val="24"/>
               </w:rPr>
-              <w:t>主键</w:t>
-            </w:r>
-            <w:r>
-              <w:rPr>
-                <w:rFonts w:asciiTheme="minorEastAsia" w:hAnsiTheme="minorEastAsia" w:cstheme="minorEastAsia" w:hint="eastAsia"/>
-                <w:bCs/>
-                <w:sz w:val="24"/>
-                <w:szCs w:val="24"/>
-              </w:rPr>
-              <w:t xml:space="preserve"> </w:t>
-            </w:r>
-            <w:r>
-              <w:rPr>
-                <w:rFonts w:asciiTheme="minorEastAsia" w:hAnsiTheme="minorEastAsia" w:cstheme="minorEastAsia" w:hint="eastAsia"/>
-                <w:bCs/>
-                <w:sz w:val="24"/>
-                <w:szCs w:val="24"/>
-              </w:rPr>
-              <w:t>索引</w:t>
+              <w:t>主键 索引</w:t>
             </w:r>
           </w:p>
         </w:tc>
@@ -15930,16 +15804,7 @@
                 <w:sz w:val="24"/>
                 <w:szCs w:val="24"/>
               </w:rPr>
-              <w:t>关联</w:t>
-            </w:r>
-            <w:r>
-              <w:rPr>
-                <w:rFonts w:asciiTheme="minorEastAsia" w:hAnsiTheme="minorEastAsia" w:cstheme="minorEastAsia" w:hint="eastAsia"/>
-                <w:bCs/>
-                <w:sz w:val="24"/>
-                <w:szCs w:val="24"/>
-              </w:rPr>
-              <w:t>user</w:t>
+              <w:t>关联user</w:t>
             </w:r>
           </w:p>
         </w:tc>
@@ -16049,16 +15914,7 @@
                 <w:sz w:val="24"/>
                 <w:szCs w:val="24"/>
               </w:rPr>
-              <w:t>外键</w:t>
-            </w:r>
-            <w:r>
-              <w:rPr>
-                <w:rFonts w:asciiTheme="minorEastAsia" w:hAnsiTheme="minorEastAsia" w:cstheme="minorEastAsia" w:hint="eastAsia"/>
-                <w:bCs/>
-                <w:sz w:val="24"/>
-                <w:szCs w:val="24"/>
-              </w:rPr>
-              <w:t>user</w:t>
+              <w:t>外键user</w:t>
             </w:r>
           </w:p>
         </w:tc>
@@ -16236,16 +16092,7 @@
                 <w:sz w:val="24"/>
                 <w:szCs w:val="24"/>
               </w:rPr>
-              <w:t>外键</w:t>
-            </w:r>
-            <w:r>
-              <w:rPr>
-                <w:rFonts w:asciiTheme="minorEastAsia" w:hAnsiTheme="minorEastAsia" w:cstheme="minorEastAsia" w:hint="eastAsia"/>
-                <w:bCs/>
-                <w:sz w:val="24"/>
-                <w:szCs w:val="24"/>
-              </w:rPr>
-              <w:t>product</w:t>
+              <w:t>外键product</w:t>
             </w:r>
           </w:p>
         </w:tc>
@@ -16692,25 +16539,7 @@
                 <w:sz w:val="24"/>
                 <w:szCs w:val="24"/>
               </w:rPr>
-              <w:t>主键</w:t>
-            </w:r>
-            <w:r>
-              <w:rPr>
-                <w:rFonts w:asciiTheme="minorEastAsia" w:hAnsiTheme="minorEastAsia" w:cstheme="minorEastAsia" w:hint="eastAsia"/>
-                <w:bCs/>
-                <w:sz w:val="24"/>
-                <w:szCs w:val="24"/>
-              </w:rPr>
-              <w:t xml:space="preserve"> </w:t>
-            </w:r>
-            <w:r>
-              <w:rPr>
-                <w:rFonts w:asciiTheme="minorEastAsia" w:hAnsiTheme="minorEastAsia" w:cstheme="minorEastAsia" w:hint="eastAsia"/>
-                <w:bCs/>
-                <w:sz w:val="24"/>
-                <w:szCs w:val="24"/>
-              </w:rPr>
-              <w:t>索引</w:t>
+              <w:t>主键 索引</w:t>
             </w:r>
           </w:p>
         </w:tc>
@@ -18195,6 +18024,20 @@
     <w:p/>
     <w:p/>
     <w:p/>
+    <w:p>
+      <w:pPr>
+        <w:rPr>
+          <w:rFonts w:hint="eastAsia"/>
+        </w:rPr>
+      </w:pPr>
+    </w:p>
+    <w:p>
+      <w:pPr>
+        <w:rPr>
+          <w:rFonts w:hint="eastAsia"/>
+        </w:rPr>
+      </w:pPr>
+    </w:p>
     <w:p/>
     <w:p/>
     <w:p/>
@@ -18502,7 +18345,6 @@
                 <w:sz w:val="24"/>
                 <w:szCs w:val="24"/>
               </w:rPr>
-              <w:lastRenderedPageBreak/>
               <w:t>id</w:t>
             </w:r>
           </w:p>
@@ -18640,25 +18482,7 @@
                 <w:sz w:val="24"/>
                 <w:szCs w:val="24"/>
               </w:rPr>
-              <w:t>主键</w:t>
-            </w:r>
-            <w:r>
-              <w:rPr>
-                <w:rFonts w:asciiTheme="minorEastAsia" w:hAnsiTheme="minorEastAsia" w:cstheme="minorEastAsia" w:hint="eastAsia"/>
-                <w:bCs/>
-                <w:sz w:val="24"/>
-                <w:szCs w:val="24"/>
-              </w:rPr>
-              <w:t xml:space="preserve"> </w:t>
-            </w:r>
-            <w:r>
-              <w:rPr>
-                <w:rFonts w:asciiTheme="minorEastAsia" w:hAnsiTheme="minorEastAsia" w:cstheme="minorEastAsia" w:hint="eastAsia"/>
-                <w:bCs/>
-                <w:sz w:val="24"/>
-                <w:szCs w:val="24"/>
-              </w:rPr>
-              <w:t>索引</w:t>
+              <w:t>主键 索引</w:t>
             </w:r>
           </w:p>
         </w:tc>
@@ -18719,16 +18543,7 @@
                 <w:sz w:val="24"/>
                 <w:szCs w:val="24"/>
               </w:rPr>
-              <w:t>关联</w:t>
-            </w:r>
-            <w:r>
-              <w:rPr>
-                <w:rFonts w:asciiTheme="minorEastAsia" w:hAnsiTheme="minorEastAsia" w:cstheme="minorEastAsia" w:hint="eastAsia"/>
-                <w:bCs/>
-                <w:sz w:val="24"/>
-                <w:szCs w:val="24"/>
-              </w:rPr>
-              <w:t>admin</w:t>
+              <w:t>关联admin</w:t>
             </w:r>
           </w:p>
         </w:tc>
@@ -18818,16 +18633,7 @@
                 <w:sz w:val="24"/>
                 <w:szCs w:val="24"/>
               </w:rPr>
-              <w:t>dmin</w:t>
-            </w:r>
-            <w:r>
-              <w:rPr>
-                <w:rFonts w:asciiTheme="minorEastAsia" w:hAnsiTheme="minorEastAsia" w:cstheme="minorEastAsia" w:hint="eastAsia"/>
-                <w:bCs/>
-                <w:sz w:val="24"/>
-                <w:szCs w:val="24"/>
-              </w:rPr>
-              <w:t>表外建</w:t>
+              <w:t>dmin表外建</w:t>
             </w:r>
           </w:p>
         </w:tc>
@@ -20316,25 +20122,7 @@
                 <w:sz w:val="24"/>
                 <w:szCs w:val="24"/>
               </w:rPr>
-              <w:t>主键</w:t>
-            </w:r>
-            <w:r>
-              <w:rPr>
-                <w:rFonts w:asciiTheme="minorEastAsia" w:hAnsiTheme="minorEastAsia" w:cstheme="minorEastAsia" w:hint="eastAsia"/>
-                <w:bCs/>
-                <w:sz w:val="24"/>
-                <w:szCs w:val="24"/>
-              </w:rPr>
-              <w:t xml:space="preserve"> </w:t>
-            </w:r>
-            <w:r>
-              <w:rPr>
-                <w:rFonts w:asciiTheme="minorEastAsia" w:hAnsiTheme="minorEastAsia" w:cstheme="minorEastAsia" w:hint="eastAsia"/>
-                <w:bCs/>
-                <w:sz w:val="24"/>
-                <w:szCs w:val="24"/>
-              </w:rPr>
-              <w:t>索引</w:t>
+              <w:t>主键 索引</w:t>
             </w:r>
           </w:p>
         </w:tc>
@@ -20920,25 +20708,7 @@
                 <w:sz w:val="24"/>
                 <w:szCs w:val="24"/>
               </w:rPr>
-              <w:t>主键</w:t>
-            </w:r>
-            <w:r>
-              <w:rPr>
-                <w:rFonts w:asciiTheme="minorEastAsia" w:hAnsiTheme="minorEastAsia" w:cstheme="minorEastAsia" w:hint="eastAsia"/>
-                <w:bCs/>
-                <w:sz w:val="24"/>
-                <w:szCs w:val="24"/>
-              </w:rPr>
-              <w:t xml:space="preserve"> </w:t>
-            </w:r>
-            <w:r>
-              <w:rPr>
-                <w:rFonts w:asciiTheme="minorEastAsia" w:hAnsiTheme="minorEastAsia" w:cstheme="minorEastAsia" w:hint="eastAsia"/>
-                <w:bCs/>
-                <w:sz w:val="24"/>
-                <w:szCs w:val="24"/>
-              </w:rPr>
-              <w:t>索引</w:t>
+              <w:t>主键 索引</w:t>
             </w:r>
           </w:p>
         </w:tc>
@@ -21117,16 +20887,7 @@
                 <w:sz w:val="24"/>
                 <w:szCs w:val="24"/>
               </w:rPr>
-              <w:t>roduct</w:t>
-            </w:r>
-            <w:r>
-              <w:rPr>
-                <w:rFonts w:asciiTheme="minorEastAsia" w:hAnsiTheme="minorEastAsia" w:cstheme="minorEastAsia" w:hint="eastAsia"/>
-                <w:bCs/>
-                <w:sz w:val="24"/>
-                <w:szCs w:val="24"/>
-              </w:rPr>
-              <w:t>表外键</w:t>
+              <w:t>roduct表外键</w:t>
             </w:r>
           </w:p>
         </w:tc>
@@ -22079,6 +21840,7 @@
   <w:style w:type="character" w:default="1" w:styleId="a0">
     <w:name w:val="Default Paragraph Font"/>
     <w:uiPriority w:val="1"/>
+    <w:semiHidden/>
     <w:unhideWhenUsed/>
   </w:style>
   <w:style w:type="table" w:default="1" w:styleId="a1">
@@ -22549,7 +22311,7 @@
 </file>
 
 <file path=customXml/itemProps2.xml><?xml version="1.0" encoding="utf-8"?>
-<ds:datastoreItem xmlns:ds="http://schemas.openxmlformats.org/officeDocument/2006/customXml" ds:itemID="{24D52ACB-E4F7-4E33-9C01-8805FFC04FED}">
+<ds:datastoreItem xmlns:ds="http://schemas.openxmlformats.org/officeDocument/2006/customXml" ds:itemID="{2EA827EA-12F0-426A-B64B-69075DF47332}">
   <ds:schemaRefs>
     <ds:schemaRef ds:uri="http://schemas.openxmlformats.org/officeDocument/2006/bibliography"/>
   </ds:schemaRefs>

</xml_diff>

<commit_message>
@huanghaibin     2017-12-12 11:55:50     完善OrderService
</commit_message>
<xml_diff>
--- a/doc/校园二手交易平台软件详细设计书.docx
+++ b/doc/校园二手交易平台软件详细设计书.docx
@@ -944,7 +944,7 @@
               <w:widowControl/>
               <w:jc w:val="center"/>
               <w:rPr>
-                <w:rFonts w:asciiTheme="minorEastAsia" w:hAnsiTheme="minorEastAsia" w:cstheme="minorEastAsia" w:hint="eastAsia"/>
+                <w:rFonts w:asciiTheme="minorEastAsia" w:hAnsiTheme="minorEastAsia" w:cstheme="minorEastAsia"/>
                 <w:sz w:val="24"/>
                 <w:szCs w:val="24"/>
               </w:rPr>
@@ -991,7 +991,7 @@
               <w:widowControl/>
               <w:jc w:val="center"/>
               <w:rPr>
-                <w:rFonts w:asciiTheme="minorEastAsia" w:hAnsiTheme="minorEastAsia" w:cstheme="minorEastAsia" w:hint="eastAsia"/>
+                <w:rFonts w:asciiTheme="minorEastAsia" w:hAnsiTheme="minorEastAsia" w:cstheme="minorEastAsia"/>
                 <w:sz w:val="24"/>
                 <w:szCs w:val="24"/>
               </w:rPr>
@@ -1015,7 +1015,7 @@
               <w:widowControl/>
               <w:jc w:val="center"/>
               <w:rPr>
-                <w:rFonts w:asciiTheme="minorEastAsia" w:hAnsiTheme="minorEastAsia" w:cstheme="minorEastAsia" w:hint="eastAsia"/>
+                <w:rFonts w:asciiTheme="minorEastAsia" w:hAnsiTheme="minorEastAsia" w:cstheme="minorEastAsia"/>
                 <w:sz w:val="24"/>
                 <w:szCs w:val="24"/>
               </w:rPr>
@@ -4169,7 +4169,6 @@
       </w:pPr>
       <w:r>
         <w:rPr>
-          <w:rFonts w:hint="eastAsia"/>
           <w:noProof/>
           <w:sz w:val="24"/>
           <w:szCs w:val="24"/>
@@ -4183,11 +4182,6 @@
             <v:textbox style="mso-next-textbox:#_x0000_s1045">
               <w:txbxContent>
                 <w:p>
-                  <w:pPr>
-                    <w:rPr>
-                      <w:rFonts w:hint="eastAsia"/>
-                    </w:rPr>
-                  </w:pPr>
                   <w:r>
                     <w:rPr>
                       <w:rFonts w:hint="eastAsia"/>
@@ -4202,7 +4196,6 @@
       </w:r>
       <w:r>
         <w:rPr>
-          <w:rFonts w:hint="eastAsia"/>
           <w:noProof/>
           <w:sz w:val="24"/>
           <w:szCs w:val="24"/>
@@ -4213,7 +4206,6 @@
       </w:r>
       <w:r>
         <w:rPr>
-          <w:rFonts w:hint="eastAsia"/>
           <w:noProof/>
           <w:sz w:val="24"/>
           <w:szCs w:val="24"/>
@@ -4223,11 +4215,6 @@
             <v:textbox style="mso-next-textbox:#_x0000_s1043">
               <w:txbxContent>
                 <w:p>
-                  <w:pPr>
-                    <w:rPr>
-                      <w:rFonts w:hint="eastAsia"/>
-                    </w:rPr>
-                  </w:pPr>
                   <w:r>
                     <w:rPr>
                       <w:rFonts w:hint="eastAsia"/>
@@ -4242,7 +4229,6 @@
       </w:r>
       <w:r>
         <w:rPr>
-          <w:rFonts w:hint="eastAsia"/>
           <w:noProof/>
           <w:sz w:val="24"/>
           <w:szCs w:val="24"/>
@@ -4253,7 +4239,6 @@
       </w:r>
       <w:r>
         <w:rPr>
-          <w:rFonts w:hint="eastAsia"/>
           <w:noProof/>
           <w:sz w:val="24"/>
           <w:szCs w:val="24"/>
@@ -4292,7 +4277,6 @@
       </w:r>
       <w:r>
         <w:rPr>
-          <w:rFonts w:hint="eastAsia"/>
           <w:noProof/>
           <w:sz w:val="24"/>
           <w:szCs w:val="24"/>
@@ -4302,11 +4286,6 @@
             <v:textbox style="mso-next-textbox:#_x0000_s1041">
               <w:txbxContent>
                 <w:p>
-                  <w:pPr>
-                    <w:rPr>
-                      <w:rFonts w:hint="eastAsia"/>
-                    </w:rPr>
-                  </w:pPr>
                   <w:r>
                     <w:rPr>
                       <w:rFonts w:hint="eastAsia"/>
@@ -4321,7 +4300,6 @@
       </w:r>
       <w:r>
         <w:rPr>
-          <w:rFonts w:hint="eastAsia"/>
           <w:noProof/>
           <w:sz w:val="24"/>
           <w:szCs w:val="24"/>
@@ -4331,11 +4309,6 @@
             <v:textbox style="mso-next-textbox:#_x0000_s1039">
               <w:txbxContent>
                 <w:p>
-                  <w:pPr>
-                    <w:rPr>
-                      <w:rFonts w:hint="eastAsia"/>
-                    </w:rPr>
-                  </w:pPr>
                   <w:r>
                     <w:rPr>
                       <w:rFonts w:hint="eastAsia"/>
@@ -4362,7 +4335,6 @@
       </w:r>
       <w:r>
         <w:rPr>
-          <w:rFonts w:hint="eastAsia"/>
           <w:noProof/>
           <w:sz w:val="24"/>
           <w:szCs w:val="24"/>
@@ -4373,7 +4345,6 @@
       </w:r>
       <w:r>
         <w:rPr>
-          <w:rFonts w:hint="eastAsia"/>
           <w:noProof/>
           <w:sz w:val="24"/>
           <w:szCs w:val="24"/>
@@ -4384,7 +4355,6 @@
       </w:r>
       <w:r>
         <w:rPr>
-          <w:rFonts w:hint="eastAsia"/>
           <w:noProof/>
           <w:sz w:val="24"/>
           <w:szCs w:val="24"/>
@@ -4395,7 +4365,6 @@
       </w:r>
       <w:r>
         <w:rPr>
-          <w:rFonts w:hint="eastAsia"/>
           <w:noProof/>
           <w:sz w:val="24"/>
           <w:szCs w:val="24"/>
@@ -4406,7 +4375,6 @@
       </w:r>
       <w:r>
         <w:rPr>
-          <w:rFonts w:hint="eastAsia"/>
           <w:noProof/>
           <w:sz w:val="24"/>
           <w:szCs w:val="24"/>
@@ -4417,7 +4385,6 @@
       </w:r>
       <w:r>
         <w:rPr>
-          <w:rFonts w:hint="eastAsia"/>
           <w:noProof/>
           <w:sz w:val="24"/>
           <w:szCs w:val="24"/>
@@ -4428,7 +4395,6 @@
       </w:r>
       <w:r>
         <w:rPr>
-          <w:rFonts w:hint="eastAsia"/>
           <w:noProof/>
           <w:sz w:val="24"/>
           <w:szCs w:val="24"/>
@@ -4439,7 +4405,6 @@
       </w:r>
       <w:r>
         <w:rPr>
-          <w:rFonts w:hint="eastAsia"/>
           <w:noProof/>
           <w:sz w:val="24"/>
           <w:szCs w:val="24"/>
@@ -4450,7 +4415,6 @@
       </w:r>
       <w:r>
         <w:rPr>
-          <w:rFonts w:hint="eastAsia"/>
           <w:noProof/>
           <w:sz w:val="24"/>
           <w:szCs w:val="24"/>
@@ -10447,6 +10411,196 @@
           </w:p>
         </w:tc>
       </w:tr>
+      <w:tr>
+        <w:trPr>
+          <w:trHeight w:val="984"/>
+          <w:jc w:val="center"/>
+        </w:trPr>
+        <w:tc>
+          <w:tcPr>
+            <w:tcW w:w="2395" w:type="dxa"/>
+          </w:tcPr>
+          <w:p>
+            <w:pPr>
+              <w:pStyle w:val="a7"/>
+              <w:ind w:firstLineChars="0" w:firstLine="0"/>
+              <w:jc w:val="left"/>
+              <w:rPr>
+                <w:rFonts w:asciiTheme="minorEastAsia" w:hAnsiTheme="minorEastAsia" w:cstheme="minorEastAsia" w:hint="eastAsia"/>
+                <w:bCs/>
+                <w:sz w:val="24"/>
+                <w:szCs w:val="24"/>
+              </w:rPr>
+            </w:pPr>
+            <w:r>
+              <w:rPr>
+                <w:rFonts w:asciiTheme="minorEastAsia" w:hAnsiTheme="minorEastAsia" w:cstheme="minorEastAsia" w:hint="eastAsia"/>
+                <w:bCs/>
+                <w:sz w:val="24"/>
+                <w:szCs w:val="24"/>
+              </w:rPr>
+              <w:t>state</w:t>
+            </w:r>
+          </w:p>
+        </w:tc>
+        <w:tc>
+          <w:tcPr>
+            <w:tcW w:w="1705" w:type="dxa"/>
+          </w:tcPr>
+          <w:p>
+            <w:pPr>
+              <w:pStyle w:val="a7"/>
+              <w:ind w:firstLineChars="0" w:firstLine="0"/>
+              <w:jc w:val="left"/>
+              <w:rPr>
+                <w:rFonts w:asciiTheme="minorEastAsia" w:hAnsiTheme="minorEastAsia" w:cstheme="minorEastAsia" w:hint="eastAsia"/>
+                <w:bCs/>
+                <w:sz w:val="24"/>
+                <w:szCs w:val="24"/>
+              </w:rPr>
+            </w:pPr>
+            <w:r>
+              <w:rPr>
+                <w:rFonts w:asciiTheme="minorEastAsia" w:hAnsiTheme="minorEastAsia" w:cstheme="minorEastAsia" w:hint="eastAsia"/>
+                <w:bCs/>
+                <w:sz w:val="24"/>
+                <w:szCs w:val="24"/>
+              </w:rPr>
+              <w:t>删除状态</w:t>
+            </w:r>
+          </w:p>
+          <w:p>
+            <w:pPr>
+              <w:pStyle w:val="a7"/>
+              <w:ind w:firstLineChars="0" w:firstLine="0"/>
+              <w:jc w:val="left"/>
+              <w:rPr>
+                <w:rFonts w:asciiTheme="minorEastAsia" w:hAnsiTheme="minorEastAsia" w:cstheme="minorEastAsia" w:hint="eastAsia"/>
+                <w:bCs/>
+                <w:sz w:val="24"/>
+                <w:szCs w:val="24"/>
+              </w:rPr>
+            </w:pPr>
+            <w:r>
+              <w:rPr>
+                <w:rFonts w:asciiTheme="minorEastAsia" w:hAnsiTheme="minorEastAsia" w:cstheme="minorEastAsia" w:hint="eastAsia"/>
+                <w:bCs/>
+                <w:sz w:val="24"/>
+                <w:szCs w:val="24"/>
+              </w:rPr>
+              <w:t>1表示删除</w:t>
+            </w:r>
+          </w:p>
+        </w:tc>
+        <w:tc>
+          <w:tcPr>
+            <w:tcW w:w="1705" w:type="dxa"/>
+          </w:tcPr>
+          <w:p>
+            <w:pPr>
+              <w:pStyle w:val="a7"/>
+              <w:ind w:firstLineChars="0" w:firstLine="0"/>
+              <w:jc w:val="left"/>
+              <w:rPr>
+                <w:rFonts w:asciiTheme="minorEastAsia" w:hAnsiTheme="minorEastAsia" w:cstheme="minorEastAsia" w:hint="eastAsia"/>
+                <w:bCs/>
+                <w:sz w:val="24"/>
+                <w:szCs w:val="24"/>
+              </w:rPr>
+            </w:pPr>
+            <w:r>
+              <w:rPr>
+                <w:rFonts w:asciiTheme="minorEastAsia" w:hAnsiTheme="minorEastAsia" w:cstheme="minorEastAsia"/>
+                <w:bCs/>
+                <w:sz w:val="24"/>
+                <w:szCs w:val="24"/>
+              </w:rPr>
+              <w:t>B</w:t>
+            </w:r>
+            <w:r>
+              <w:rPr>
+                <w:rFonts w:asciiTheme="minorEastAsia" w:hAnsiTheme="minorEastAsia" w:cstheme="minorEastAsia" w:hint="eastAsia"/>
+                <w:bCs/>
+                <w:sz w:val="24"/>
+                <w:szCs w:val="24"/>
+              </w:rPr>
+              <w:t>it</w:t>
+            </w:r>
+          </w:p>
+        </w:tc>
+        <w:tc>
+          <w:tcPr>
+            <w:tcW w:w="1705" w:type="dxa"/>
+          </w:tcPr>
+          <w:p>
+            <w:pPr>
+              <w:pStyle w:val="a7"/>
+              <w:ind w:firstLineChars="0" w:firstLine="0"/>
+              <w:jc w:val="left"/>
+              <w:rPr>
+                <w:rFonts w:asciiTheme="minorEastAsia" w:hAnsiTheme="minorEastAsia" w:cstheme="minorEastAsia" w:hint="eastAsia"/>
+                <w:bCs/>
+                <w:sz w:val="24"/>
+                <w:szCs w:val="24"/>
+              </w:rPr>
+            </w:pPr>
+            <w:r>
+              <w:rPr>
+                <w:rFonts w:asciiTheme="minorEastAsia" w:hAnsiTheme="minorEastAsia" w:cstheme="minorEastAsia" w:hint="eastAsia"/>
+                <w:bCs/>
+                <w:sz w:val="24"/>
+                <w:szCs w:val="24"/>
+              </w:rPr>
+              <w:t>1</w:t>
+            </w:r>
+          </w:p>
+        </w:tc>
+        <w:tc>
+          <w:tcPr>
+            <w:tcW w:w="1705" w:type="dxa"/>
+          </w:tcPr>
+          <w:p>
+            <w:pPr>
+              <w:pStyle w:val="a7"/>
+              <w:ind w:firstLineChars="0" w:firstLine="0"/>
+              <w:jc w:val="left"/>
+              <w:rPr>
+                <w:rFonts w:asciiTheme="minorEastAsia" w:hAnsiTheme="minorEastAsia" w:cstheme="minorEastAsia" w:hint="eastAsia"/>
+                <w:bCs/>
+                <w:sz w:val="24"/>
+                <w:szCs w:val="24"/>
+              </w:rPr>
+            </w:pPr>
+            <w:r>
+              <w:rPr>
+                <w:rFonts w:asciiTheme="minorEastAsia" w:hAnsiTheme="minorEastAsia" w:cstheme="minorEastAsia" w:hint="eastAsia"/>
+                <w:bCs/>
+                <w:sz w:val="24"/>
+                <w:szCs w:val="24"/>
+              </w:rPr>
+              <w:t>是</w:t>
+            </w:r>
+          </w:p>
+        </w:tc>
+        <w:tc>
+          <w:tcPr>
+            <w:tcW w:w="1705" w:type="dxa"/>
+          </w:tcPr>
+          <w:p>
+            <w:pPr>
+              <w:pStyle w:val="a7"/>
+              <w:ind w:firstLineChars="0" w:firstLine="0"/>
+              <w:jc w:val="left"/>
+              <w:rPr>
+                <w:rFonts w:asciiTheme="minorEastAsia" w:hAnsiTheme="minorEastAsia" w:cstheme="minorEastAsia"/>
+                <w:bCs/>
+                <w:sz w:val="24"/>
+                <w:szCs w:val="24"/>
+              </w:rPr>
+            </w:pPr>
+          </w:p>
+        </w:tc>
+      </w:tr>
     </w:tbl>
     <w:p>
       <w:pPr>
@@ -11519,6 +11673,7 @@
         <w:pStyle w:val="a7"/>
         <w:ind w:firstLineChars="0" w:firstLine="0"/>
         <w:rPr>
+          <w:rFonts w:hint="eastAsia"/>
           <w:b/>
           <w:sz w:val="24"/>
           <w:szCs w:val="24"/>
@@ -11526,6 +11681,137 @@
       </w:pPr>
       <w:bookmarkStart w:id="0" w:name="_GoBack"/>
       <w:bookmarkEnd w:id="0"/>
+    </w:p>
+    <w:p>
+      <w:pPr>
+        <w:pStyle w:val="a7"/>
+        <w:ind w:firstLineChars="0" w:firstLine="0"/>
+        <w:rPr>
+          <w:rFonts w:hint="eastAsia"/>
+          <w:b/>
+          <w:sz w:val="24"/>
+          <w:szCs w:val="24"/>
+        </w:rPr>
+      </w:pPr>
+    </w:p>
+    <w:p>
+      <w:pPr>
+        <w:pStyle w:val="a7"/>
+        <w:ind w:firstLineChars="0" w:firstLine="0"/>
+        <w:rPr>
+          <w:rFonts w:hint="eastAsia"/>
+          <w:b/>
+          <w:sz w:val="24"/>
+          <w:szCs w:val="24"/>
+        </w:rPr>
+      </w:pPr>
+    </w:p>
+    <w:p>
+      <w:pPr>
+        <w:pStyle w:val="a7"/>
+        <w:ind w:firstLineChars="0" w:firstLine="0"/>
+        <w:rPr>
+          <w:rFonts w:hint="eastAsia"/>
+          <w:b/>
+          <w:sz w:val="24"/>
+          <w:szCs w:val="24"/>
+        </w:rPr>
+      </w:pPr>
+    </w:p>
+    <w:p>
+      <w:pPr>
+        <w:pStyle w:val="a7"/>
+        <w:ind w:firstLineChars="0" w:firstLine="0"/>
+        <w:rPr>
+          <w:rFonts w:hint="eastAsia"/>
+          <w:b/>
+          <w:sz w:val="24"/>
+          <w:szCs w:val="24"/>
+        </w:rPr>
+      </w:pPr>
+    </w:p>
+    <w:p>
+      <w:pPr>
+        <w:pStyle w:val="a7"/>
+        <w:ind w:firstLineChars="0" w:firstLine="0"/>
+        <w:rPr>
+          <w:rFonts w:hint="eastAsia"/>
+          <w:b/>
+          <w:sz w:val="24"/>
+          <w:szCs w:val="24"/>
+        </w:rPr>
+      </w:pPr>
+    </w:p>
+    <w:p>
+      <w:pPr>
+        <w:pStyle w:val="a7"/>
+        <w:ind w:firstLineChars="0" w:firstLine="0"/>
+        <w:rPr>
+          <w:rFonts w:hint="eastAsia"/>
+          <w:b/>
+          <w:sz w:val="24"/>
+          <w:szCs w:val="24"/>
+        </w:rPr>
+      </w:pPr>
+    </w:p>
+    <w:p>
+      <w:pPr>
+        <w:pStyle w:val="a7"/>
+        <w:ind w:firstLineChars="0" w:firstLine="0"/>
+        <w:rPr>
+          <w:rFonts w:hint="eastAsia"/>
+          <w:b/>
+          <w:sz w:val="24"/>
+          <w:szCs w:val="24"/>
+        </w:rPr>
+      </w:pPr>
+    </w:p>
+    <w:p>
+      <w:pPr>
+        <w:pStyle w:val="a7"/>
+        <w:ind w:firstLineChars="0" w:firstLine="0"/>
+        <w:rPr>
+          <w:rFonts w:hint="eastAsia"/>
+          <w:b/>
+          <w:sz w:val="24"/>
+          <w:szCs w:val="24"/>
+        </w:rPr>
+      </w:pPr>
+    </w:p>
+    <w:p>
+      <w:pPr>
+        <w:pStyle w:val="a7"/>
+        <w:ind w:firstLineChars="0" w:firstLine="0"/>
+        <w:rPr>
+          <w:rFonts w:hint="eastAsia"/>
+          <w:b/>
+          <w:sz w:val="24"/>
+          <w:szCs w:val="24"/>
+        </w:rPr>
+      </w:pPr>
+    </w:p>
+    <w:p>
+      <w:pPr>
+        <w:pStyle w:val="a7"/>
+        <w:ind w:firstLineChars="0" w:firstLine="0"/>
+        <w:rPr>
+          <w:rFonts w:hint="eastAsia"/>
+          <w:b/>
+          <w:sz w:val="24"/>
+          <w:szCs w:val="24"/>
+        </w:rPr>
+      </w:pPr>
+    </w:p>
+    <w:p>
+      <w:pPr>
+        <w:pStyle w:val="a7"/>
+        <w:ind w:firstLineChars="0" w:firstLine="0"/>
+        <w:rPr>
+          <w:b/>
+          <w:sz w:val="24"/>
+          <w:szCs w:val="24"/>
+        </w:rPr>
+      </w:pPr>
     </w:p>
     <w:tbl>
       <w:tblPr>
@@ -11538,8 +11824,8 @@
       </w:tblPr>
       <w:tblGrid>
         <w:gridCol w:w="2395"/>
-        <w:gridCol w:w="1705"/>
-        <w:gridCol w:w="1705"/>
+        <w:gridCol w:w="1889"/>
+        <w:gridCol w:w="1521"/>
         <w:gridCol w:w="1705"/>
         <w:gridCol w:w="1705"/>
         <w:gridCol w:w="1705"/>
@@ -11572,6 +11858,7 @@
                 <w:sz w:val="24"/>
                 <w:szCs w:val="24"/>
               </w:rPr>
+              <w:lastRenderedPageBreak/>
               <w:t>order</w:t>
             </w:r>
           </w:p>
@@ -11609,7 +11896,7 @@
         </w:tc>
         <w:tc>
           <w:tcPr>
-            <w:tcW w:w="1705" w:type="dxa"/>
+            <w:tcW w:w="1889" w:type="dxa"/>
           </w:tcPr>
           <w:p>
             <w:pPr>
@@ -11635,7 +11922,7 @@
         </w:tc>
         <w:tc>
           <w:tcPr>
-            <w:tcW w:w="1705" w:type="dxa"/>
+            <w:tcW w:w="1521" w:type="dxa"/>
           </w:tcPr>
           <w:p>
             <w:pPr>
@@ -11789,7 +12076,7 @@
         </w:tc>
         <w:tc>
           <w:tcPr>
-            <w:tcW w:w="1705" w:type="dxa"/>
+            <w:tcW w:w="1889" w:type="dxa"/>
           </w:tcPr>
           <w:p>
             <w:pPr>
@@ -11816,7 +12103,7 @@
         </w:tc>
         <w:tc>
           <w:tcPr>
-            <w:tcW w:w="1705" w:type="dxa"/>
+            <w:tcW w:w="1521" w:type="dxa"/>
           </w:tcPr>
           <w:p>
             <w:pPr>
@@ -11960,7 +12247,7 @@
         </w:tc>
         <w:tc>
           <w:tcPr>
-            <w:tcW w:w="1705" w:type="dxa"/>
+            <w:tcW w:w="1889" w:type="dxa"/>
           </w:tcPr>
           <w:p>
             <w:pPr>
@@ -11987,7 +12274,7 @@
         </w:tc>
         <w:tc>
           <w:tcPr>
-            <w:tcW w:w="1705" w:type="dxa"/>
+            <w:tcW w:w="1521" w:type="dxa"/>
           </w:tcPr>
           <w:p>
             <w:pPr>
@@ -12127,7 +12414,7 @@
         </w:tc>
         <w:tc>
           <w:tcPr>
-            <w:tcW w:w="1705" w:type="dxa"/>
+            <w:tcW w:w="1889" w:type="dxa"/>
           </w:tcPr>
           <w:p>
             <w:pPr>
@@ -12154,7 +12441,7 @@
         </w:tc>
         <w:tc>
           <w:tcPr>
-            <w:tcW w:w="1705" w:type="dxa"/>
+            <w:tcW w:w="1521" w:type="dxa"/>
           </w:tcPr>
           <w:p>
             <w:pPr>
@@ -12283,6 +12570,60 @@
                 <w:szCs w:val="24"/>
               </w:rPr>
             </w:pPr>
+            <w:r>
+              <w:rPr>
+                <w:rFonts w:asciiTheme="minorEastAsia" w:hAnsiTheme="minorEastAsia" w:cstheme="minorEastAsia" w:hint="eastAsia"/>
+                <w:bCs/>
+                <w:sz w:val="24"/>
+                <w:szCs w:val="24"/>
+              </w:rPr>
+              <w:t>product</w:t>
+            </w:r>
+          </w:p>
+        </w:tc>
+        <w:tc>
+          <w:tcPr>
+            <w:tcW w:w="1889" w:type="dxa"/>
+          </w:tcPr>
+          <w:p>
+            <w:pPr>
+              <w:pStyle w:val="a7"/>
+              <w:ind w:firstLineChars="0" w:firstLine="0"/>
+              <w:jc w:val="left"/>
+              <w:rPr>
+                <w:rFonts w:asciiTheme="minorEastAsia" w:hAnsiTheme="minorEastAsia" w:cstheme="minorEastAsia"/>
+                <w:bCs/>
+                <w:sz w:val="24"/>
+                <w:szCs w:val="24"/>
+              </w:rPr>
+            </w:pPr>
+            <w:r>
+              <w:rPr>
+                <w:rFonts w:asciiTheme="minorEastAsia" w:hAnsiTheme="minorEastAsia" w:cstheme="minorEastAsia" w:hint="eastAsia"/>
+                <w:bCs/>
+                <w:sz w:val="24"/>
+                <w:szCs w:val="24"/>
+              </w:rPr>
+              <w:t>商品</w:t>
+            </w:r>
+          </w:p>
+        </w:tc>
+        <w:tc>
+          <w:tcPr>
+            <w:tcW w:w="1521" w:type="dxa"/>
+          </w:tcPr>
+          <w:p>
+            <w:pPr>
+              <w:pStyle w:val="a7"/>
+              <w:ind w:firstLineChars="0" w:firstLine="0"/>
+              <w:jc w:val="left"/>
+              <w:rPr>
+                <w:rFonts w:asciiTheme="minorEastAsia" w:hAnsiTheme="minorEastAsia" w:cstheme="minorEastAsia"/>
+                <w:bCs/>
+                <w:sz w:val="24"/>
+                <w:szCs w:val="24"/>
+              </w:rPr>
+            </w:pPr>
             <w:proofErr w:type="spellStart"/>
             <w:r>
               <w:rPr>
@@ -12291,7 +12632,7 @@
                 <w:sz w:val="24"/>
                 <w:szCs w:val="24"/>
               </w:rPr>
-              <w:t>sellUser</w:t>
+              <w:t>int</w:t>
             </w:r>
             <w:proofErr w:type="spellEnd"/>
           </w:p>
@@ -12319,62 +12660,6 @@
                 <w:sz w:val="24"/>
                 <w:szCs w:val="24"/>
               </w:rPr>
-              <w:t>出售人</w:t>
-            </w:r>
-          </w:p>
-        </w:tc>
-        <w:tc>
-          <w:tcPr>
-            <w:tcW w:w="1705" w:type="dxa"/>
-          </w:tcPr>
-          <w:p>
-            <w:pPr>
-              <w:pStyle w:val="a7"/>
-              <w:ind w:firstLineChars="0" w:firstLine="0"/>
-              <w:jc w:val="left"/>
-              <w:rPr>
-                <w:rFonts w:asciiTheme="minorEastAsia" w:hAnsiTheme="minorEastAsia" w:cstheme="minorEastAsia"/>
-                <w:bCs/>
-                <w:sz w:val="24"/>
-                <w:szCs w:val="24"/>
-              </w:rPr>
-            </w:pPr>
-            <w:proofErr w:type="spellStart"/>
-            <w:r>
-              <w:rPr>
-                <w:rFonts w:asciiTheme="minorEastAsia" w:hAnsiTheme="minorEastAsia" w:cstheme="minorEastAsia" w:hint="eastAsia"/>
-                <w:bCs/>
-                <w:sz w:val="24"/>
-                <w:szCs w:val="24"/>
-              </w:rPr>
-              <w:t>int</w:t>
-            </w:r>
-            <w:proofErr w:type="spellEnd"/>
-          </w:p>
-        </w:tc>
-        <w:tc>
-          <w:tcPr>
-            <w:tcW w:w="1705" w:type="dxa"/>
-          </w:tcPr>
-          <w:p>
-            <w:pPr>
-              <w:pStyle w:val="a7"/>
-              <w:ind w:firstLineChars="0" w:firstLine="0"/>
-              <w:jc w:val="left"/>
-              <w:rPr>
-                <w:rFonts w:asciiTheme="minorEastAsia" w:hAnsiTheme="minorEastAsia" w:cstheme="minorEastAsia"/>
-                <w:bCs/>
-                <w:sz w:val="24"/>
-                <w:szCs w:val="24"/>
-              </w:rPr>
-            </w:pPr>
-            <w:r>
-              <w:rPr>
-                <w:rFonts w:asciiTheme="minorEastAsia" w:hAnsiTheme="minorEastAsia" w:cstheme="minorEastAsia" w:hint="eastAsia"/>
-                <w:bCs/>
-                <w:sz w:val="24"/>
-                <w:szCs w:val="24"/>
-              </w:rPr>
               <w:t>11</w:t>
             </w:r>
           </w:p>
@@ -12424,21 +12709,21 @@
             </w:pPr>
             <w:r>
               <w:rPr>
-                <w:rFonts w:asciiTheme="minorEastAsia" w:hAnsiTheme="minorEastAsia" w:cstheme="minorEastAsia"/>
-                <w:bCs/>
-                <w:sz w:val="24"/>
-                <w:szCs w:val="24"/>
-              </w:rPr>
-              <w:t>U</w:t>
-            </w:r>
-            <w:r>
-              <w:rPr>
-                <w:rFonts w:asciiTheme="minorEastAsia" w:hAnsiTheme="minorEastAsia" w:cstheme="minorEastAsia" w:hint="eastAsia"/>
-                <w:bCs/>
-                <w:sz w:val="24"/>
-                <w:szCs w:val="24"/>
-              </w:rPr>
-              <w:t>ser表外键</w:t>
+                <w:rFonts w:asciiTheme="minorEastAsia" w:hAnsiTheme="minorEastAsia" w:cstheme="minorEastAsia" w:hint="eastAsia"/>
+                <w:bCs/>
+                <w:sz w:val="24"/>
+                <w:szCs w:val="24"/>
+              </w:rPr>
+              <w:t>Product</w:t>
+            </w:r>
+            <w:r>
+              <w:rPr>
+                <w:rFonts w:asciiTheme="minorEastAsia" w:hAnsiTheme="minorEastAsia" w:cstheme="minorEastAsia" w:hint="eastAsia"/>
+                <w:bCs/>
+                <w:sz w:val="24"/>
+                <w:szCs w:val="24"/>
+              </w:rPr>
+              <w:t>表外键</w:t>
             </w:r>
           </w:p>
         </w:tc>
@@ -12478,7 +12763,7 @@
         </w:tc>
         <w:tc>
           <w:tcPr>
-            <w:tcW w:w="1705" w:type="dxa"/>
+            <w:tcW w:w="1889" w:type="dxa"/>
           </w:tcPr>
           <w:p>
             <w:pPr>
@@ -12505,7 +12790,7 @@
         </w:tc>
         <w:tc>
           <w:tcPr>
-            <w:tcW w:w="1705" w:type="dxa"/>
+            <w:tcW w:w="1521" w:type="dxa"/>
           </w:tcPr>
           <w:p>
             <w:pPr>
@@ -12658,7 +12943,7 @@
         </w:tc>
         <w:tc>
           <w:tcPr>
-            <w:tcW w:w="1705" w:type="dxa"/>
+            <w:tcW w:w="1889" w:type="dxa"/>
           </w:tcPr>
           <w:p>
             <w:pPr>
@@ -12685,7 +12970,7 @@
         </w:tc>
         <w:tc>
           <w:tcPr>
-            <w:tcW w:w="1705" w:type="dxa"/>
+            <w:tcW w:w="1521" w:type="dxa"/>
           </w:tcPr>
           <w:p>
             <w:pPr>
@@ -12806,85 +13091,155 @@
             <w:proofErr w:type="spellStart"/>
             <w:r>
               <w:rPr>
-                <w:rFonts w:asciiTheme="minorEastAsia" w:hAnsiTheme="minorEastAsia" w:cstheme="minorEastAsia"/>
-                <w:bCs/>
-                <w:sz w:val="24"/>
-                <w:szCs w:val="24"/>
-              </w:rPr>
-              <w:t>chalk</w:t>
-            </w:r>
-            <w:r>
-              <w:rPr>
-                <w:rFonts w:asciiTheme="minorEastAsia" w:hAnsiTheme="minorEastAsia" w:cstheme="minorEastAsia" w:hint="eastAsia"/>
-                <w:bCs/>
-                <w:sz w:val="24"/>
-                <w:szCs w:val="24"/>
-              </w:rPr>
-              <w:t>U</w:t>
-            </w:r>
-            <w:r>
-              <w:rPr>
-                <w:rFonts w:asciiTheme="minorEastAsia" w:hAnsiTheme="minorEastAsia" w:cstheme="minorEastAsia"/>
-                <w:bCs/>
-                <w:sz w:val="24"/>
-                <w:szCs w:val="24"/>
-              </w:rPr>
-              <w:t>p</w:t>
+                <w:rFonts w:asciiTheme="minorEastAsia" w:hAnsiTheme="minorEastAsia" w:cstheme="minorEastAsia" w:hint="eastAsia"/>
+                <w:bCs/>
+                <w:sz w:val="24"/>
+                <w:szCs w:val="24"/>
+              </w:rPr>
+              <w:t>orderState</w:t>
             </w:r>
             <w:proofErr w:type="spellEnd"/>
           </w:p>
         </w:tc>
         <w:tc>
           <w:tcPr>
-            <w:tcW w:w="1705" w:type="dxa"/>
-          </w:tcPr>
-          <w:p>
-            <w:pPr>
-              <w:pStyle w:val="a7"/>
-              <w:ind w:firstLineChars="0" w:firstLine="0"/>
-              <w:jc w:val="left"/>
-              <w:rPr>
-                <w:rFonts w:asciiTheme="minorEastAsia" w:hAnsiTheme="minorEastAsia" w:cstheme="minorEastAsia"/>
-                <w:bCs/>
-                <w:sz w:val="24"/>
-                <w:szCs w:val="24"/>
-              </w:rPr>
-            </w:pPr>
-            <w:r>
-              <w:rPr>
-                <w:rFonts w:asciiTheme="minorEastAsia" w:hAnsiTheme="minorEastAsia" w:cstheme="minorEastAsia" w:hint="eastAsia"/>
-                <w:bCs/>
-                <w:sz w:val="24"/>
-                <w:szCs w:val="24"/>
-              </w:rPr>
-              <w:t>是否收货</w:t>
-            </w:r>
-          </w:p>
-        </w:tc>
-        <w:tc>
-          <w:tcPr>
-            <w:tcW w:w="1705" w:type="dxa"/>
-          </w:tcPr>
-          <w:p>
-            <w:pPr>
-              <w:pStyle w:val="a7"/>
-              <w:ind w:firstLineChars="0" w:firstLine="0"/>
-              <w:jc w:val="left"/>
-              <w:rPr>
-                <w:rFonts w:asciiTheme="minorEastAsia" w:hAnsiTheme="minorEastAsia" w:cstheme="minorEastAsia"/>
-                <w:bCs/>
-                <w:sz w:val="24"/>
-                <w:szCs w:val="24"/>
-              </w:rPr>
-            </w:pPr>
-            <w:r>
-              <w:rPr>
-                <w:rFonts w:asciiTheme="minorEastAsia" w:hAnsiTheme="minorEastAsia" w:cstheme="minorEastAsia" w:hint="eastAsia"/>
-                <w:bCs/>
-                <w:sz w:val="24"/>
-                <w:szCs w:val="24"/>
-              </w:rPr>
-              <w:t>bit</w:t>
+            <w:tcW w:w="1889" w:type="dxa"/>
+          </w:tcPr>
+          <w:p>
+            <w:pPr>
+              <w:pStyle w:val="a7"/>
+              <w:ind w:firstLineChars="0" w:firstLine="0"/>
+              <w:jc w:val="left"/>
+              <w:rPr>
+                <w:rFonts w:asciiTheme="minorEastAsia" w:hAnsiTheme="minorEastAsia" w:cstheme="minorEastAsia" w:hint="eastAsia"/>
+                <w:bCs/>
+                <w:sz w:val="24"/>
+                <w:szCs w:val="24"/>
+              </w:rPr>
+            </w:pPr>
+            <w:r>
+              <w:rPr>
+                <w:rFonts w:asciiTheme="minorEastAsia" w:hAnsiTheme="minorEastAsia" w:cstheme="minorEastAsia" w:hint="eastAsia"/>
+                <w:bCs/>
+                <w:sz w:val="24"/>
+                <w:szCs w:val="24"/>
+              </w:rPr>
+              <w:t>订单状态</w:t>
+            </w:r>
+          </w:p>
+          <w:p>
+            <w:pPr>
+              <w:pStyle w:val="a7"/>
+              <w:ind w:firstLineChars="0" w:firstLine="0"/>
+              <w:jc w:val="left"/>
+              <w:rPr>
+                <w:rFonts w:asciiTheme="minorEastAsia" w:hAnsiTheme="minorEastAsia" w:cstheme="minorEastAsia" w:hint="eastAsia"/>
+                <w:bCs/>
+                <w:sz w:val="24"/>
+                <w:szCs w:val="24"/>
+              </w:rPr>
+            </w:pPr>
+            <w:r>
+              <w:rPr>
+                <w:rFonts w:asciiTheme="minorEastAsia" w:hAnsiTheme="minorEastAsia" w:cstheme="minorEastAsia" w:hint="eastAsia"/>
+                <w:bCs/>
+                <w:sz w:val="24"/>
+                <w:szCs w:val="24"/>
+              </w:rPr>
+              <w:t>0表示未付款</w:t>
+            </w:r>
+          </w:p>
+          <w:p>
+            <w:pPr>
+              <w:pStyle w:val="a7"/>
+              <w:ind w:firstLineChars="0" w:firstLine="0"/>
+              <w:jc w:val="left"/>
+              <w:rPr>
+                <w:rFonts w:asciiTheme="minorEastAsia" w:hAnsiTheme="minorEastAsia" w:cstheme="minorEastAsia" w:hint="eastAsia"/>
+                <w:bCs/>
+                <w:sz w:val="24"/>
+                <w:szCs w:val="24"/>
+              </w:rPr>
+            </w:pPr>
+            <w:r>
+              <w:rPr>
+                <w:rFonts w:asciiTheme="minorEastAsia" w:hAnsiTheme="minorEastAsia" w:cstheme="minorEastAsia" w:hint="eastAsia"/>
+                <w:bCs/>
+                <w:sz w:val="24"/>
+                <w:szCs w:val="24"/>
+              </w:rPr>
+              <w:t>1表示已付款</w:t>
+            </w:r>
+          </w:p>
+          <w:p>
+            <w:pPr>
+              <w:pStyle w:val="a7"/>
+              <w:ind w:firstLineChars="0" w:firstLine="0"/>
+              <w:jc w:val="left"/>
+              <w:rPr>
+                <w:rFonts w:asciiTheme="minorEastAsia" w:hAnsiTheme="minorEastAsia" w:cstheme="minorEastAsia" w:hint="eastAsia"/>
+                <w:bCs/>
+                <w:sz w:val="24"/>
+                <w:szCs w:val="24"/>
+              </w:rPr>
+            </w:pPr>
+            <w:r>
+              <w:rPr>
+                <w:rFonts w:asciiTheme="minorEastAsia" w:hAnsiTheme="minorEastAsia" w:cstheme="minorEastAsia" w:hint="eastAsia"/>
+                <w:bCs/>
+                <w:sz w:val="24"/>
+                <w:szCs w:val="24"/>
+              </w:rPr>
+              <w:t>2表示交易完成</w:t>
+            </w:r>
+          </w:p>
+          <w:p>
+            <w:pPr>
+              <w:pStyle w:val="a7"/>
+              <w:ind w:firstLineChars="0" w:firstLine="0"/>
+              <w:jc w:val="left"/>
+              <w:rPr>
+                <w:rFonts w:asciiTheme="minorEastAsia" w:hAnsiTheme="minorEastAsia" w:cstheme="minorEastAsia"/>
+                <w:bCs/>
+                <w:sz w:val="24"/>
+                <w:szCs w:val="24"/>
+              </w:rPr>
+            </w:pPr>
+            <w:r>
+              <w:rPr>
+                <w:rFonts w:asciiTheme="minorEastAsia" w:hAnsiTheme="minorEastAsia" w:cstheme="minorEastAsia" w:hint="eastAsia"/>
+                <w:bCs/>
+                <w:sz w:val="24"/>
+                <w:szCs w:val="24"/>
+              </w:rPr>
+              <w:t>3表示交易关闭</w:t>
+            </w:r>
+          </w:p>
+        </w:tc>
+        <w:tc>
+          <w:tcPr>
+            <w:tcW w:w="1521" w:type="dxa"/>
+          </w:tcPr>
+          <w:p>
+            <w:pPr>
+              <w:pStyle w:val="a7"/>
+              <w:ind w:firstLineChars="0" w:firstLine="0"/>
+              <w:jc w:val="left"/>
+              <w:rPr>
+                <w:rFonts w:asciiTheme="minorEastAsia" w:hAnsiTheme="minorEastAsia" w:cstheme="minorEastAsia"/>
+                <w:bCs/>
+                <w:sz w:val="24"/>
+                <w:szCs w:val="24"/>
+              </w:rPr>
+            </w:pPr>
+            <w:r>
+              <w:rPr>
+                <w:rFonts w:asciiTheme="minorEastAsia" w:hAnsiTheme="minorEastAsia" w:cstheme="minorEastAsia" w:hint="eastAsia"/>
+                <w:bCs/>
+                <w:sz w:val="24"/>
+                <w:szCs w:val="24"/>
+              </w:rPr>
+              <w:t>char</w:t>
             </w:r>
           </w:p>
         </w:tc>
@@ -12996,7 +13351,7 @@
         </w:tc>
         <w:tc>
           <w:tcPr>
-            <w:tcW w:w="1705" w:type="dxa"/>
+            <w:tcW w:w="1889" w:type="dxa"/>
           </w:tcPr>
           <w:p>
             <w:pPr>
@@ -13023,7 +13378,7 @@
         </w:tc>
         <w:tc>
           <w:tcPr>
-            <w:tcW w:w="1705" w:type="dxa"/>
+            <w:tcW w:w="1521" w:type="dxa"/>
           </w:tcPr>
           <w:p>
             <w:pPr>
@@ -13154,7 +13509,7 @@
         </w:tc>
         <w:tc>
           <w:tcPr>
-            <w:tcW w:w="1705" w:type="dxa"/>
+            <w:tcW w:w="1889" w:type="dxa"/>
           </w:tcPr>
           <w:p>
             <w:pPr>
@@ -13181,7 +13536,7 @@
         </w:tc>
         <w:tc>
           <w:tcPr>
-            <w:tcW w:w="1705" w:type="dxa"/>
+            <w:tcW w:w="1521" w:type="dxa"/>
           </w:tcPr>
           <w:p>
             <w:pPr>
@@ -16007,6 +16362,7 @@
                 <w:sz w:val="24"/>
                 <w:szCs w:val="24"/>
               </w:rPr>
+              <w:lastRenderedPageBreak/>
               <w:t>id</w:t>
             </w:r>
           </w:p>
@@ -20544,6 +20900,7 @@
                 <w:sz w:val="24"/>
                 <w:szCs w:val="24"/>
               </w:rPr>
+              <w:lastRenderedPageBreak/>
               <w:t>schoolName</w:t>
             </w:r>
             <w:proofErr w:type="spellEnd"/>
@@ -22733,7 +23090,7 @@
 </file>
 
 <file path=customXml/itemProps2.xml><?xml version="1.0" encoding="utf-8"?>
-<ds:datastoreItem xmlns:ds="http://schemas.openxmlformats.org/officeDocument/2006/customXml" ds:itemID="{EE4DB5D5-F54F-4D6C-9488-843BD9B17517}">
+<ds:datastoreItem xmlns:ds="http://schemas.openxmlformats.org/officeDocument/2006/customXml" ds:itemID="{9A39D870-D606-4659-A5BA-15F77F200A93}">
   <ds:schemaRefs>
     <ds:schemaRef ds:uri="http://schemas.openxmlformats.org/officeDocument/2006/bibliography"/>
   </ds:schemaRefs>

</xml_diff>

<commit_message>
@wuruibao 完成商品收藏功能 @Date:2017-12-13 09:08:53
</commit_message>
<xml_diff>
--- a/doc/校园二手交易平台软件详细设计书.docx
+++ b/doc/校园二手交易平台软件详细设计书.docx
@@ -443,18 +443,8 @@
                 <w:sz w:val="24"/>
                 <w:szCs w:val="24"/>
               </w:rPr>
-              <w:t>@</w:t>
-            </w:r>
-            <w:proofErr w:type="spellStart"/>
-            <w:r>
-              <w:rPr>
-                <w:rFonts w:asciiTheme="minorEastAsia" w:hAnsiTheme="minorEastAsia" w:cstheme="minorEastAsia" w:hint="eastAsia"/>
-                <w:sz w:val="24"/>
-                <w:szCs w:val="24"/>
-              </w:rPr>
-              <w:t>wuruibao</w:t>
-            </w:r>
-            <w:proofErr w:type="spellEnd"/>
+              <w:t>@wuruibao</w:t>
+            </w:r>
           </w:p>
         </w:tc>
       </w:tr>
@@ -563,18 +553,8 @@
                 <w:sz w:val="24"/>
                 <w:szCs w:val="24"/>
               </w:rPr>
-              <w:t>@</w:t>
-            </w:r>
-            <w:proofErr w:type="spellStart"/>
-            <w:r>
-              <w:rPr>
-                <w:rFonts w:asciiTheme="minorEastAsia" w:hAnsiTheme="minorEastAsia" w:cstheme="minorEastAsia" w:hint="eastAsia"/>
-                <w:sz w:val="24"/>
-                <w:szCs w:val="24"/>
-              </w:rPr>
-              <w:t>huanghaibin</w:t>
-            </w:r>
-            <w:proofErr w:type="spellEnd"/>
+              <w:t>@huanghaibin</w:t>
+            </w:r>
           </w:p>
         </w:tc>
       </w:tr>
@@ -675,18 +655,8 @@
                 <w:sz w:val="24"/>
                 <w:szCs w:val="24"/>
               </w:rPr>
-              <w:t>@</w:t>
-            </w:r>
-            <w:proofErr w:type="spellStart"/>
-            <w:r>
-              <w:rPr>
-                <w:rFonts w:asciiTheme="minorEastAsia" w:hAnsiTheme="minorEastAsia" w:cstheme="minorEastAsia" w:hint="eastAsia"/>
-                <w:sz w:val="24"/>
-                <w:szCs w:val="24"/>
-              </w:rPr>
-              <w:t>wuruibao</w:t>
-            </w:r>
-            <w:proofErr w:type="spellEnd"/>
+              <w:t>@wuruibao</w:t>
+            </w:r>
           </w:p>
         </w:tc>
       </w:tr>
@@ -795,18 +765,8 @@
                 <w:sz w:val="24"/>
                 <w:szCs w:val="24"/>
               </w:rPr>
-              <w:t>@</w:t>
-            </w:r>
-            <w:proofErr w:type="spellStart"/>
-            <w:r>
-              <w:rPr>
-                <w:rFonts w:asciiTheme="minorEastAsia" w:hAnsiTheme="minorEastAsia" w:cstheme="minorEastAsia" w:hint="eastAsia"/>
-                <w:sz w:val="24"/>
-                <w:szCs w:val="24"/>
-              </w:rPr>
-              <w:t>huanghaibin</w:t>
-            </w:r>
-            <w:proofErr w:type="spellEnd"/>
+              <w:t>@huanghaibin</w:t>
+            </w:r>
           </w:p>
         </w:tc>
       </w:tr>
@@ -915,18 +875,8 @@
                 <w:sz w:val="24"/>
                 <w:szCs w:val="24"/>
               </w:rPr>
-              <w:t>@</w:t>
-            </w:r>
-            <w:proofErr w:type="spellStart"/>
-            <w:r>
-              <w:rPr>
-                <w:rFonts w:asciiTheme="minorEastAsia" w:hAnsiTheme="minorEastAsia" w:cstheme="minorEastAsia" w:hint="eastAsia"/>
-                <w:sz w:val="24"/>
-                <w:szCs w:val="24"/>
-              </w:rPr>
-              <w:t>huanghaibin</w:t>
-            </w:r>
-            <w:proofErr w:type="spellEnd"/>
+              <w:t>@huanghaibin</w:t>
+            </w:r>
           </w:p>
         </w:tc>
       </w:tr>
@@ -1026,18 +976,8 @@
                 <w:sz w:val="24"/>
                 <w:szCs w:val="24"/>
               </w:rPr>
-              <w:t>@</w:t>
-            </w:r>
-            <w:proofErr w:type="spellStart"/>
-            <w:r>
-              <w:rPr>
-                <w:rFonts w:asciiTheme="minorEastAsia" w:hAnsiTheme="minorEastAsia" w:cstheme="minorEastAsia" w:hint="eastAsia"/>
-                <w:sz w:val="24"/>
-                <w:szCs w:val="24"/>
-              </w:rPr>
-              <w:t>huanghaibin</w:t>
-            </w:r>
-            <w:proofErr w:type="spellEnd"/>
+              <w:t>@huanghaibin</w:t>
+            </w:r>
           </w:p>
         </w:tc>
       </w:tr>
@@ -1514,26 +1454,7 @@
           <w:szCs w:val="24"/>
         </w:rPr>
         <w:tab/>
-      </w:r>
-      <w:proofErr w:type="spellStart"/>
-      <w:r>
-        <w:rPr>
-          <w:rFonts w:hint="eastAsia"/>
-          <w:bCs/>
-          <w:sz w:val="24"/>
-          <w:szCs w:val="24"/>
-        </w:rPr>
-        <w:t>MySql</w:t>
-      </w:r>
-      <w:proofErr w:type="spellEnd"/>
-      <w:r>
-        <w:rPr>
-          <w:rFonts w:hint="eastAsia"/>
-          <w:bCs/>
-          <w:sz w:val="24"/>
-          <w:szCs w:val="24"/>
-        </w:rPr>
-        <w:t xml:space="preserve"> 5.7</w:t>
+        <w:t>MySql 5.7</w:t>
       </w:r>
     </w:p>
     <w:p>
@@ -1576,38 +1497,8 @@
           <w:szCs w:val="24"/>
         </w:rPr>
         <w:tab/>
-      </w:r>
-      <w:proofErr w:type="spellStart"/>
-      <w:r>
-        <w:rPr>
-          <w:rFonts w:hint="eastAsia"/>
-          <w:bCs/>
-          <w:sz w:val="24"/>
-          <w:szCs w:val="24"/>
-        </w:rPr>
-        <w:t>HBuilder</w:t>
-      </w:r>
-      <w:proofErr w:type="spellEnd"/>
-      <w:r>
-        <w:rPr>
-          <w:rFonts w:hint="eastAsia"/>
-          <w:bCs/>
-          <w:sz w:val="24"/>
-          <w:szCs w:val="24"/>
-        </w:rPr>
-        <w:t xml:space="preserve"> / </w:t>
-      </w:r>
-      <w:proofErr w:type="spellStart"/>
-      <w:r>
-        <w:rPr>
-          <w:rFonts w:hint="eastAsia"/>
-          <w:bCs/>
-          <w:sz w:val="24"/>
-          <w:szCs w:val="24"/>
-        </w:rPr>
-        <w:t>WebStorm</w:t>
-      </w:r>
-      <w:proofErr w:type="spellEnd"/>
+        <w:t>HBuilder / WebStorm</w:t>
+      </w:r>
     </w:p>
     <w:p>
       <w:pPr>
@@ -1640,58 +1531,8 @@
           <w:szCs w:val="24"/>
         </w:rPr>
         <w:tab/>
-      </w:r>
-      <w:proofErr w:type="spellStart"/>
-      <w:r>
-        <w:rPr>
-          <w:rFonts w:hint="eastAsia"/>
-          <w:bCs/>
-          <w:sz w:val="24"/>
-          <w:szCs w:val="24"/>
-        </w:rPr>
-        <w:t>Navicat</w:t>
-      </w:r>
-      <w:proofErr w:type="spellEnd"/>
-      <w:r>
-        <w:rPr>
-          <w:rFonts w:hint="eastAsia"/>
-          <w:bCs/>
-          <w:sz w:val="24"/>
-          <w:szCs w:val="24"/>
-        </w:rPr>
-        <w:t xml:space="preserve"> </w:t>
-      </w:r>
-      <w:proofErr w:type="spellStart"/>
-      <w:r>
-        <w:rPr>
-          <w:rFonts w:hint="eastAsia"/>
-          <w:bCs/>
-          <w:sz w:val="24"/>
-          <w:szCs w:val="24"/>
-        </w:rPr>
-        <w:t>fo</w:t>
-      </w:r>
-      <w:proofErr w:type="spellEnd"/>
-      <w:r>
-        <w:rPr>
-          <w:rFonts w:hint="eastAsia"/>
-          <w:bCs/>
-          <w:sz w:val="24"/>
-          <w:szCs w:val="24"/>
-        </w:rPr>
-        <w:t xml:space="preserve"> </w:t>
-      </w:r>
-      <w:proofErr w:type="spellStart"/>
-      <w:r>
-        <w:rPr>
-          <w:rFonts w:hint="eastAsia"/>
-          <w:bCs/>
-          <w:sz w:val="24"/>
-          <w:szCs w:val="24"/>
-        </w:rPr>
-        <w:t>MySQL</w:t>
-      </w:r>
-      <w:proofErr w:type="spellEnd"/>
+        <w:t>Navicat fo MySQL</w:t>
+      </w:r>
     </w:p>
     <w:p>
       <w:pPr>
@@ -1901,18 +1742,8 @@
           <w:szCs w:val="24"/>
         </w:rPr>
         <w:tab/>
-      </w:r>
-      <w:proofErr w:type="spellStart"/>
-      <w:r>
-        <w:rPr>
-          <w:rFonts w:hint="eastAsia"/>
-          <w:bCs/>
-          <w:sz w:val="24"/>
-          <w:szCs w:val="24"/>
-        </w:rPr>
         <w:t>Github</w:t>
       </w:r>
-      <w:proofErr w:type="spellEnd"/>
     </w:p>
     <w:p>
       <w:pPr>
@@ -2023,7 +1854,6 @@
         </w:rPr>
         <w:t>服务器端采用</w:t>
       </w:r>
-      <w:proofErr w:type="spellStart"/>
       <w:r>
         <w:rPr>
           <w:rFonts w:hint="eastAsia"/>
@@ -2031,9 +1861,8 @@
           <w:sz w:val="24"/>
           <w:szCs w:val="24"/>
         </w:rPr>
-        <w:t>Spring+SpringMVC+Hibernate</w:t>
-      </w:r>
-      <w:proofErr w:type="spellEnd"/>
+        <w:t>Spring+SpringMVC+Hibernate(SSH)</w:t>
+      </w:r>
       <w:r>
         <w:rPr>
           <w:rFonts w:hint="eastAsia"/>
@@ -2041,7 +1870,7 @@
           <w:sz w:val="24"/>
           <w:szCs w:val="24"/>
         </w:rPr>
-        <w:t>(SSH)</w:t>
+        <w:t>框架开发，接口设计理念遵循</w:t>
       </w:r>
       <w:r>
         <w:rPr>
@@ -2050,27 +1879,7 @@
           <w:sz w:val="24"/>
           <w:szCs w:val="24"/>
         </w:rPr>
-        <w:t>框架开发，接口设计理念遵循</w:t>
-      </w:r>
-      <w:proofErr w:type="spellStart"/>
-      <w:r>
-        <w:rPr>
-          <w:rFonts w:hint="eastAsia"/>
-          <w:bCs/>
-          <w:sz w:val="24"/>
-          <w:szCs w:val="24"/>
-        </w:rPr>
-        <w:t>RestFul</w:t>
-      </w:r>
-      <w:proofErr w:type="spellEnd"/>
-      <w:r>
-        <w:rPr>
-          <w:rFonts w:hint="eastAsia"/>
-          <w:bCs/>
-          <w:sz w:val="24"/>
-          <w:szCs w:val="24"/>
-        </w:rPr>
-        <w:t xml:space="preserve"> API</w:t>
+        <w:t>RestFul API</w:t>
       </w:r>
       <w:r>
         <w:rPr>
@@ -2570,23 +2379,13 @@
         </w:rPr>
         <w:t>范例：</w:t>
       </w:r>
-      <w:proofErr w:type="spellStart"/>
-      <w:r>
-        <w:rPr>
-          <w:rFonts w:hint="eastAsia"/>
-          <w:sz w:val="24"/>
-          <w:szCs w:val="24"/>
-        </w:rPr>
-        <w:t>javaScript</w:t>
-      </w:r>
-      <w:proofErr w:type="spellEnd"/>
-      <w:r>
-        <w:rPr>
-          <w:rFonts w:hint="eastAsia"/>
-          <w:sz w:val="24"/>
-          <w:szCs w:val="24"/>
-        </w:rPr>
-        <w:t>)</w:t>
+      <w:r>
+        <w:rPr>
+          <w:rFonts w:hint="eastAsia"/>
+          <w:sz w:val="24"/>
+          <w:szCs w:val="24"/>
+        </w:rPr>
+        <w:t>javaScript)</w:t>
       </w:r>
     </w:p>
     <w:p>
@@ -2687,23 +2486,13 @@
         </w:rPr>
         <w:t>范例：</w:t>
       </w:r>
-      <w:proofErr w:type="spellStart"/>
-      <w:r>
-        <w:rPr>
-          <w:rFonts w:hint="eastAsia"/>
-          <w:sz w:val="24"/>
-          <w:szCs w:val="24"/>
-        </w:rPr>
-        <w:t>deleteUser</w:t>
-      </w:r>
-      <w:proofErr w:type="spellEnd"/>
-      <w:r>
-        <w:rPr>
-          <w:rFonts w:hint="eastAsia"/>
-          <w:sz w:val="24"/>
-          <w:szCs w:val="24"/>
-        </w:rPr>
-        <w:t>)</w:t>
+      <w:r>
+        <w:rPr>
+          <w:rFonts w:hint="eastAsia"/>
+          <w:sz w:val="24"/>
+          <w:szCs w:val="24"/>
+        </w:rPr>
+        <w:t>deleteUser)</w:t>
       </w:r>
     </w:p>
     <w:p>
@@ -2917,23 +2706,13 @@
         </w:rPr>
         <w:t>范例：</w:t>
       </w:r>
-      <w:proofErr w:type="spellStart"/>
-      <w:r>
-        <w:rPr>
-          <w:rFonts w:hint="eastAsia"/>
-          <w:sz w:val="24"/>
-          <w:szCs w:val="24"/>
-        </w:rPr>
-        <w:t>JavaScriptFace</w:t>
-      </w:r>
-      <w:proofErr w:type="spellEnd"/>
-      <w:r>
-        <w:rPr>
-          <w:rFonts w:hint="eastAsia"/>
-          <w:sz w:val="24"/>
-          <w:szCs w:val="24"/>
-        </w:rPr>
-        <w:t>)</w:t>
+      <w:r>
+        <w:rPr>
+          <w:rFonts w:hint="eastAsia"/>
+          <w:sz w:val="24"/>
+          <w:szCs w:val="24"/>
+        </w:rPr>
+        <w:t>JavaScriptFace)</w:t>
       </w:r>
     </w:p>
     <w:p>
@@ -3000,23 +2779,13 @@
         </w:rPr>
         <w:t>范例：</w:t>
       </w:r>
-      <w:proofErr w:type="spellStart"/>
-      <w:r>
-        <w:rPr>
-          <w:rFonts w:hint="eastAsia"/>
-          <w:sz w:val="24"/>
-          <w:szCs w:val="24"/>
-        </w:rPr>
-        <w:t>JavaScriptImp</w:t>
-      </w:r>
-      <w:proofErr w:type="spellEnd"/>
-      <w:r>
-        <w:rPr>
-          <w:rFonts w:hint="eastAsia"/>
-          <w:sz w:val="24"/>
-          <w:szCs w:val="24"/>
-        </w:rPr>
-        <w:t>)</w:t>
+      <w:r>
+        <w:rPr>
+          <w:rFonts w:hint="eastAsia"/>
+          <w:sz w:val="24"/>
+          <w:szCs w:val="24"/>
+        </w:rPr>
+        <w:t>JavaScriptImp)</w:t>
       </w:r>
     </w:p>
     <w:p>
@@ -4807,7 +4576,6 @@
                 <w:szCs w:val="24"/>
               </w:rPr>
             </w:pPr>
-            <w:proofErr w:type="spellStart"/>
             <w:r>
               <w:rPr>
                 <w:rFonts w:asciiTheme="minorEastAsia" w:hAnsiTheme="minorEastAsia" w:cstheme="minorEastAsia" w:hint="eastAsia"/>
@@ -4817,7 +4585,6 @@
               </w:rPr>
               <w:t>productType</w:t>
             </w:r>
-            <w:proofErr w:type="spellEnd"/>
           </w:p>
         </w:tc>
         <w:tc>
@@ -4921,7 +4688,6 @@
                 <w:szCs w:val="24"/>
               </w:rPr>
             </w:pPr>
-            <w:proofErr w:type="spellStart"/>
             <w:r>
               <w:rPr>
                 <w:rFonts w:asciiTheme="minorEastAsia" w:hAnsiTheme="minorEastAsia" w:cstheme="minorEastAsia" w:hint="eastAsia"/>
@@ -4931,7 +4697,6 @@
               </w:rPr>
               <w:t>shoppingCartItem</w:t>
             </w:r>
-            <w:proofErr w:type="spellEnd"/>
           </w:p>
         </w:tc>
         <w:tc>
@@ -5147,7 +4912,6 @@
                 <w:szCs w:val="24"/>
               </w:rPr>
             </w:pPr>
-            <w:proofErr w:type="spellStart"/>
             <w:r>
               <w:rPr>
                 <w:rFonts w:asciiTheme="minorEastAsia" w:hAnsiTheme="minorEastAsia" w:cstheme="minorEastAsia" w:hint="eastAsia"/>
@@ -5157,7 +4921,6 @@
               </w:rPr>
               <w:t>adminPermissions</w:t>
             </w:r>
-            <w:proofErr w:type="spellEnd"/>
           </w:p>
         </w:tc>
         <w:tc>
@@ -5261,7 +5024,6 @@
                 <w:szCs w:val="24"/>
               </w:rPr>
             </w:pPr>
-            <w:proofErr w:type="spellStart"/>
             <w:r>
               <w:rPr>
                 <w:rFonts w:asciiTheme="minorEastAsia" w:hAnsiTheme="minorEastAsia" w:cstheme="minorEastAsia" w:hint="eastAsia"/>
@@ -5271,7 +5033,6 @@
               </w:rPr>
               <w:t>productImg</w:t>
             </w:r>
-            <w:proofErr w:type="spellEnd"/>
           </w:p>
         </w:tc>
         <w:tc>
@@ -5646,7 +5407,6 @@
                 <w:szCs w:val="24"/>
               </w:rPr>
             </w:pPr>
-            <w:proofErr w:type="spellStart"/>
             <w:r>
               <w:rPr>
                 <w:rFonts w:asciiTheme="minorEastAsia" w:hAnsiTheme="minorEastAsia" w:cstheme="minorEastAsia" w:hint="eastAsia"/>
@@ -5656,7 +5416,6 @@
               </w:rPr>
               <w:t>int</w:t>
             </w:r>
-            <w:proofErr w:type="spellEnd"/>
           </w:p>
         </w:tc>
         <w:tc>
@@ -5762,7 +5521,6 @@
                 <w:szCs w:val="24"/>
               </w:rPr>
             </w:pPr>
-            <w:proofErr w:type="spellStart"/>
             <w:r>
               <w:rPr>
                 <w:rFonts w:asciiTheme="minorEastAsia" w:hAnsiTheme="minorEastAsia" w:cstheme="minorEastAsia" w:hint="eastAsia"/>
@@ -5772,7 +5530,6 @@
               </w:rPr>
               <w:t>userName</w:t>
             </w:r>
-            <w:proofErr w:type="spellEnd"/>
           </w:p>
         </w:tc>
         <w:tc>
@@ -5923,7 +5680,6 @@
                 <w:szCs w:val="24"/>
               </w:rPr>
             </w:pPr>
-            <w:proofErr w:type="spellStart"/>
             <w:r>
               <w:rPr>
                 <w:rFonts w:asciiTheme="minorEastAsia" w:hAnsiTheme="minorEastAsia" w:cstheme="minorEastAsia" w:hint="eastAsia"/>
@@ -5933,7 +5689,6 @@
               </w:rPr>
               <w:t>userPassword</w:t>
             </w:r>
-            <w:proofErr w:type="spellEnd"/>
           </w:p>
         </w:tc>
         <w:tc>
@@ -6243,7 +5998,6 @@
                 <w:szCs w:val="24"/>
               </w:rPr>
             </w:pPr>
-            <w:proofErr w:type="spellStart"/>
             <w:r>
               <w:rPr>
                 <w:rFonts w:asciiTheme="minorEastAsia" w:hAnsiTheme="minorEastAsia" w:cstheme="minorEastAsia" w:hint="eastAsia"/>
@@ -6253,7 +6007,6 @@
               </w:rPr>
               <w:t>trueName</w:t>
             </w:r>
-            <w:proofErr w:type="spellEnd"/>
           </w:p>
         </w:tc>
         <w:tc>
@@ -6299,7 +6052,6 @@
                 <w:szCs w:val="24"/>
               </w:rPr>
             </w:pPr>
-            <w:proofErr w:type="spellStart"/>
             <w:r>
               <w:rPr>
                 <w:rFonts w:asciiTheme="minorEastAsia" w:hAnsiTheme="minorEastAsia" w:cstheme="minorEastAsia" w:hint="eastAsia"/>
@@ -6309,7 +6061,6 @@
               </w:rPr>
               <w:t>varchar</w:t>
             </w:r>
-            <w:proofErr w:type="spellEnd"/>
           </w:p>
         </w:tc>
         <w:tc>
@@ -6460,7 +6211,6 @@
                 <w:szCs w:val="24"/>
               </w:rPr>
             </w:pPr>
-            <w:proofErr w:type="spellStart"/>
             <w:r>
               <w:rPr>
                 <w:rFonts w:asciiTheme="minorEastAsia" w:hAnsiTheme="minorEastAsia" w:cstheme="minorEastAsia"/>
@@ -6479,7 +6229,6 @@
               </w:rPr>
               <w:t>nt</w:t>
             </w:r>
-            <w:proofErr w:type="spellEnd"/>
           </w:p>
         </w:tc>
         <w:tc>
@@ -6594,7 +6343,6 @@
                 <w:szCs w:val="24"/>
               </w:rPr>
             </w:pPr>
-            <w:proofErr w:type="spellStart"/>
             <w:r>
               <w:rPr>
                 <w:rFonts w:asciiTheme="minorEastAsia" w:hAnsiTheme="minorEastAsia" w:cstheme="minorEastAsia" w:hint="eastAsia"/>
@@ -6604,7 +6352,6 @@
               </w:rPr>
               <w:t>sellNumber</w:t>
             </w:r>
-            <w:proofErr w:type="spellEnd"/>
           </w:p>
         </w:tc>
         <w:tc>
@@ -6650,7 +6397,6 @@
                 <w:szCs w:val="24"/>
               </w:rPr>
             </w:pPr>
-            <w:proofErr w:type="spellStart"/>
             <w:r>
               <w:rPr>
                 <w:rFonts w:asciiTheme="minorEastAsia" w:hAnsiTheme="minorEastAsia" w:cstheme="minorEastAsia"/>
@@ -6667,17 +6413,7 @@
                 <w:sz w:val="24"/>
                 <w:szCs w:val="24"/>
               </w:rPr>
-              <w:t>nt</w:t>
-            </w:r>
-            <w:proofErr w:type="spellEnd"/>
-            <w:r>
-              <w:rPr>
-                <w:rFonts w:asciiTheme="minorEastAsia" w:hAnsiTheme="minorEastAsia" w:cstheme="minorEastAsia" w:hint="eastAsia"/>
-                <w:bCs/>
-                <w:sz w:val="24"/>
-                <w:szCs w:val="24"/>
-              </w:rPr>
-              <w:t xml:space="preserve"> </w:t>
+              <w:t xml:space="preserve">nt </w:t>
             </w:r>
           </w:p>
         </w:tc>
@@ -6775,7 +6511,6 @@
                 <w:szCs w:val="24"/>
               </w:rPr>
             </w:pPr>
-            <w:proofErr w:type="spellStart"/>
             <w:r>
               <w:rPr>
                 <w:rFonts w:asciiTheme="minorEastAsia" w:hAnsiTheme="minorEastAsia" w:cstheme="minorEastAsia" w:hint="eastAsia"/>
@@ -6803,7 +6538,6 @@
               </w:rPr>
               <w:t>Number</w:t>
             </w:r>
-            <w:proofErr w:type="spellEnd"/>
           </w:p>
         </w:tc>
         <w:tc>
@@ -6849,7 +6583,6 @@
                 <w:szCs w:val="24"/>
               </w:rPr>
             </w:pPr>
-            <w:proofErr w:type="spellStart"/>
             <w:r>
               <w:rPr>
                 <w:rFonts w:asciiTheme="minorEastAsia" w:hAnsiTheme="minorEastAsia" w:cstheme="minorEastAsia" w:hint="eastAsia"/>
@@ -6859,7 +6592,6 @@
               </w:rPr>
               <w:t>int</w:t>
             </w:r>
-            <w:proofErr w:type="spellEnd"/>
           </w:p>
         </w:tc>
         <w:tc>
@@ -7187,7 +6919,6 @@
                 <w:szCs w:val="24"/>
               </w:rPr>
             </w:pPr>
-            <w:proofErr w:type="spellStart"/>
             <w:r>
               <w:rPr>
                 <w:rFonts w:asciiTheme="minorEastAsia" w:hAnsiTheme="minorEastAsia" w:cstheme="minorEastAsia"/>
@@ -7206,7 +6937,6 @@
               </w:rPr>
               <w:t>archar</w:t>
             </w:r>
-            <w:proofErr w:type="spellEnd"/>
           </w:p>
         </w:tc>
         <w:tc>
@@ -7294,7 +7024,6 @@
                 <w:szCs w:val="24"/>
               </w:rPr>
             </w:pPr>
-            <w:proofErr w:type="spellStart"/>
             <w:r>
               <w:rPr>
                 <w:rFonts w:asciiTheme="minorEastAsia" w:hAnsiTheme="minorEastAsia" w:cstheme="minorEastAsia" w:hint="eastAsia"/>
@@ -7304,7 +7033,6 @@
               </w:rPr>
               <w:t>createTime</w:t>
             </w:r>
-            <w:proofErr w:type="spellEnd"/>
           </w:p>
         </w:tc>
         <w:tc>
@@ -7455,7 +7183,6 @@
                 <w:szCs w:val="24"/>
               </w:rPr>
             </w:pPr>
-            <w:proofErr w:type="spellStart"/>
             <w:r>
               <w:rPr>
                 <w:rFonts w:asciiTheme="minorEastAsia" w:hAnsiTheme="minorEastAsia" w:cstheme="minorEastAsia" w:hint="eastAsia"/>
@@ -7465,7 +7192,6 @@
               </w:rPr>
               <w:t>lastTime</w:t>
             </w:r>
-            <w:proofErr w:type="spellEnd"/>
           </w:p>
         </w:tc>
         <w:tc>
@@ -8122,7 +7848,6 @@
                 <w:szCs w:val="24"/>
               </w:rPr>
             </w:pPr>
-            <w:proofErr w:type="spellStart"/>
             <w:r>
               <w:rPr>
                 <w:rFonts w:asciiTheme="minorEastAsia" w:hAnsiTheme="minorEastAsia" w:cstheme="minorEastAsia" w:hint="eastAsia"/>
@@ -8132,7 +7857,6 @@
               </w:rPr>
               <w:t>int</w:t>
             </w:r>
-            <w:proofErr w:type="spellEnd"/>
           </w:p>
         </w:tc>
         <w:tc>
@@ -8237,7 +7961,6 @@
                 <w:szCs w:val="24"/>
               </w:rPr>
             </w:pPr>
-            <w:proofErr w:type="spellStart"/>
             <w:r>
               <w:rPr>
                 <w:rFonts w:asciiTheme="minorEastAsia" w:hAnsiTheme="minorEastAsia" w:cstheme="minorEastAsia" w:hint="eastAsia"/>
@@ -8247,7 +7970,6 @@
               </w:rPr>
               <w:t>productName</w:t>
             </w:r>
-            <w:proofErr w:type="spellEnd"/>
           </w:p>
         </w:tc>
         <w:tc>
@@ -8293,7 +8015,6 @@
                 <w:szCs w:val="24"/>
               </w:rPr>
             </w:pPr>
-            <w:proofErr w:type="spellStart"/>
             <w:r>
               <w:rPr>
                 <w:rFonts w:asciiTheme="minorEastAsia" w:hAnsiTheme="minorEastAsia" w:cstheme="minorEastAsia"/>
@@ -8312,7 +8033,6 @@
               </w:rPr>
               <w:t>archar</w:t>
             </w:r>
-            <w:proofErr w:type="spellEnd"/>
           </w:p>
         </w:tc>
         <w:tc>
@@ -8408,7 +8128,6 @@
                 <w:szCs w:val="24"/>
               </w:rPr>
             </w:pPr>
-            <w:proofErr w:type="spellStart"/>
             <w:r>
               <w:rPr>
                 <w:rFonts w:asciiTheme="minorEastAsia" w:hAnsiTheme="minorEastAsia" w:cstheme="minorEastAsia" w:hint="eastAsia"/>
@@ -8418,7 +8137,6 @@
               </w:rPr>
               <w:t>productNumber</w:t>
             </w:r>
-            <w:proofErr w:type="spellEnd"/>
           </w:p>
         </w:tc>
         <w:tc>
@@ -8464,7 +8182,6 @@
                 <w:szCs w:val="24"/>
               </w:rPr>
             </w:pPr>
-            <w:proofErr w:type="spellStart"/>
             <w:r>
               <w:rPr>
                 <w:rFonts w:asciiTheme="minorEastAsia" w:hAnsiTheme="minorEastAsia" w:cstheme="minorEastAsia"/>
@@ -8483,7 +8200,6 @@
               </w:rPr>
               <w:t>nt</w:t>
             </w:r>
-            <w:proofErr w:type="spellEnd"/>
           </w:p>
         </w:tc>
         <w:tc>
@@ -8570,7 +8286,6 @@
                 <w:szCs w:val="24"/>
               </w:rPr>
             </w:pPr>
-            <w:proofErr w:type="spellStart"/>
             <w:r>
               <w:rPr>
                 <w:rFonts w:asciiTheme="minorEastAsia" w:hAnsiTheme="minorEastAsia" w:cstheme="minorEastAsia" w:hint="eastAsia"/>
@@ -8580,7 +8295,6 @@
               </w:rPr>
               <w:t>productType</w:t>
             </w:r>
-            <w:proofErr w:type="spellEnd"/>
           </w:p>
         </w:tc>
         <w:tc>
@@ -8626,7 +8340,6 @@
                 <w:szCs w:val="24"/>
               </w:rPr>
             </w:pPr>
-            <w:proofErr w:type="spellStart"/>
             <w:r>
               <w:rPr>
                 <w:rFonts w:asciiTheme="minorEastAsia" w:hAnsiTheme="minorEastAsia" w:cstheme="minorEastAsia"/>
@@ -8645,7 +8358,6 @@
               </w:rPr>
               <w:t>nt</w:t>
             </w:r>
-            <w:proofErr w:type="spellEnd"/>
           </w:p>
         </w:tc>
         <w:tc>
@@ -8718,7 +8430,6 @@
                 <w:szCs w:val="24"/>
               </w:rPr>
             </w:pPr>
-            <w:proofErr w:type="spellStart"/>
             <w:r>
               <w:rPr>
                 <w:rFonts w:asciiTheme="minorEastAsia" w:hAnsiTheme="minorEastAsia" w:cstheme="minorEastAsia"/>
@@ -8735,17 +8446,7 @@
                 <w:sz w:val="24"/>
                 <w:szCs w:val="24"/>
               </w:rPr>
-              <w:t>roductType</w:t>
-            </w:r>
-            <w:proofErr w:type="spellEnd"/>
-            <w:r>
-              <w:rPr>
-                <w:rFonts w:asciiTheme="minorEastAsia" w:hAnsiTheme="minorEastAsia" w:cstheme="minorEastAsia" w:hint="eastAsia"/>
-                <w:bCs/>
-                <w:sz w:val="24"/>
-                <w:szCs w:val="24"/>
-              </w:rPr>
-              <w:t>表外键</w:t>
+              <w:t>roductType表外键</w:t>
             </w:r>
           </w:p>
         </w:tc>
@@ -8770,7 +8471,6 @@
                 <w:szCs w:val="24"/>
               </w:rPr>
             </w:pPr>
-            <w:proofErr w:type="spellStart"/>
             <w:r>
               <w:rPr>
                 <w:rFonts w:asciiTheme="minorEastAsia" w:hAnsiTheme="minorEastAsia" w:cstheme="minorEastAsia" w:hint="eastAsia"/>
@@ -8780,7 +8480,6 @@
               </w:rPr>
               <w:t>productPrice</w:t>
             </w:r>
-            <w:proofErr w:type="spellEnd"/>
           </w:p>
         </w:tc>
         <w:tc>
@@ -8993,7 +8692,6 @@
                 <w:szCs w:val="24"/>
               </w:rPr>
             </w:pPr>
-            <w:proofErr w:type="spellStart"/>
             <w:r>
               <w:rPr>
                 <w:rFonts w:asciiTheme="minorEastAsia" w:hAnsiTheme="minorEastAsia" w:cstheme="minorEastAsia" w:hint="eastAsia"/>
@@ -9003,7 +8701,6 @@
               </w:rPr>
               <w:t>int</w:t>
             </w:r>
-            <w:proofErr w:type="spellEnd"/>
           </w:p>
         </w:tc>
         <w:tc>
@@ -9117,7 +8814,6 @@
                 <w:szCs w:val="24"/>
               </w:rPr>
             </w:pPr>
-            <w:proofErr w:type="spellStart"/>
             <w:r>
               <w:rPr>
                 <w:rFonts w:asciiTheme="minorEastAsia" w:hAnsiTheme="minorEastAsia" w:cstheme="minorEastAsia" w:hint="eastAsia"/>
@@ -9136,7 +8832,6 @@
               </w:rPr>
               <w:t>ntroduce</w:t>
             </w:r>
-            <w:proofErr w:type="spellEnd"/>
           </w:p>
         </w:tc>
         <w:tc>
@@ -9349,7 +9044,6 @@
                 <w:szCs w:val="24"/>
               </w:rPr>
             </w:pPr>
-            <w:proofErr w:type="spellStart"/>
             <w:r>
               <w:rPr>
                 <w:rFonts w:asciiTheme="minorEastAsia" w:hAnsiTheme="minorEastAsia" w:cstheme="minorEastAsia" w:hint="eastAsia"/>
@@ -9359,7 +9053,6 @@
               </w:rPr>
               <w:t>int</w:t>
             </w:r>
-            <w:proofErr w:type="spellEnd"/>
           </w:p>
         </w:tc>
         <w:tc>
@@ -9613,7 +9306,6 @@
                 <w:szCs w:val="24"/>
               </w:rPr>
             </w:pPr>
-            <w:proofErr w:type="spellStart"/>
             <w:r>
               <w:rPr>
                 <w:rFonts w:asciiTheme="minorEastAsia" w:hAnsiTheme="minorEastAsia" w:cstheme="minorEastAsia" w:hint="eastAsia"/>
@@ -9623,7 +9315,6 @@
               </w:rPr>
               <w:t>buyTime</w:t>
             </w:r>
-            <w:proofErr w:type="spellEnd"/>
           </w:p>
         </w:tc>
         <w:tc>
@@ -9931,7 +9622,6 @@
                 <w:szCs w:val="24"/>
               </w:rPr>
             </w:pPr>
-            <w:proofErr w:type="spellStart"/>
             <w:r>
               <w:rPr>
                 <w:rFonts w:asciiTheme="minorEastAsia" w:hAnsiTheme="minorEastAsia" w:cstheme="minorEastAsia" w:hint="eastAsia"/>
@@ -9941,7 +9631,6 @@
               </w:rPr>
               <w:t>createTime</w:t>
             </w:r>
-            <w:proofErr w:type="spellEnd"/>
           </w:p>
         </w:tc>
         <w:tc>
@@ -10145,7 +9834,6 @@
                 <w:szCs w:val="24"/>
               </w:rPr>
             </w:pPr>
-            <w:proofErr w:type="spellStart"/>
             <w:r>
               <w:rPr>
                 <w:rFonts w:asciiTheme="minorEastAsia" w:hAnsiTheme="minorEastAsia" w:cstheme="minorEastAsia" w:hint="eastAsia"/>
@@ -10155,7 +9843,6 @@
               </w:rPr>
               <w:t>int</w:t>
             </w:r>
-            <w:proofErr w:type="spellEnd"/>
           </w:p>
         </w:tc>
         <w:tc>
@@ -10269,7 +9956,6 @@
                 <w:szCs w:val="24"/>
               </w:rPr>
             </w:pPr>
-            <w:proofErr w:type="spellStart"/>
             <w:r>
               <w:rPr>
                 <w:rFonts w:asciiTheme="minorEastAsia" w:hAnsiTheme="minorEastAsia" w:cstheme="minorEastAsia" w:hint="eastAsia"/>
@@ -10279,7 +9965,6 @@
               </w:rPr>
               <w:t>seeNumber</w:t>
             </w:r>
-            <w:proofErr w:type="spellEnd"/>
           </w:p>
         </w:tc>
         <w:tc>
@@ -10325,7 +10010,6 @@
                 <w:szCs w:val="24"/>
               </w:rPr>
             </w:pPr>
-            <w:proofErr w:type="spellStart"/>
             <w:r>
               <w:rPr>
                 <w:rFonts w:asciiTheme="minorEastAsia" w:hAnsiTheme="minorEastAsia" w:cstheme="minorEastAsia" w:hint="eastAsia"/>
@@ -10335,7 +10019,6 @@
               </w:rPr>
               <w:t>int</w:t>
             </w:r>
-            <w:proofErr w:type="spellEnd"/>
           </w:p>
         </w:tc>
         <w:tc>
@@ -10426,7 +10109,7 @@
               <w:ind w:firstLineChars="0" w:firstLine="0"/>
               <w:jc w:val="left"/>
               <w:rPr>
-                <w:rFonts w:asciiTheme="minorEastAsia" w:hAnsiTheme="minorEastAsia" w:cstheme="minorEastAsia" w:hint="eastAsia"/>
+                <w:rFonts w:asciiTheme="minorEastAsia" w:hAnsiTheme="minorEastAsia" w:cstheme="minorEastAsia"/>
                 <w:bCs/>
                 <w:sz w:val="24"/>
                 <w:szCs w:val="24"/>
@@ -10453,7 +10136,7 @@
               <w:ind w:firstLineChars="0" w:firstLine="0"/>
               <w:jc w:val="left"/>
               <w:rPr>
-                <w:rFonts w:asciiTheme="minorEastAsia" w:hAnsiTheme="minorEastAsia" w:cstheme="minorEastAsia" w:hint="eastAsia"/>
+                <w:rFonts w:asciiTheme="minorEastAsia" w:hAnsiTheme="minorEastAsia" w:cstheme="minorEastAsia"/>
                 <w:bCs/>
                 <w:sz w:val="24"/>
                 <w:szCs w:val="24"/>
@@ -10475,7 +10158,7 @@
               <w:ind w:firstLineChars="0" w:firstLine="0"/>
               <w:jc w:val="left"/>
               <w:rPr>
-                <w:rFonts w:asciiTheme="minorEastAsia" w:hAnsiTheme="minorEastAsia" w:cstheme="minorEastAsia" w:hint="eastAsia"/>
+                <w:rFonts w:asciiTheme="minorEastAsia" w:hAnsiTheme="minorEastAsia" w:cstheme="minorEastAsia"/>
                 <w:bCs/>
                 <w:sz w:val="24"/>
                 <w:szCs w:val="24"/>
@@ -10502,7 +10185,7 @@
               <w:ind w:firstLineChars="0" w:firstLine="0"/>
               <w:jc w:val="left"/>
               <w:rPr>
-                <w:rFonts w:asciiTheme="minorEastAsia" w:hAnsiTheme="minorEastAsia" w:cstheme="minorEastAsia" w:hint="eastAsia"/>
+                <w:rFonts w:asciiTheme="minorEastAsia" w:hAnsiTheme="minorEastAsia" w:cstheme="minorEastAsia"/>
                 <w:bCs/>
                 <w:sz w:val="24"/>
                 <w:szCs w:val="24"/>
@@ -10538,7 +10221,7 @@
               <w:ind w:firstLineChars="0" w:firstLine="0"/>
               <w:jc w:val="left"/>
               <w:rPr>
-                <w:rFonts w:asciiTheme="minorEastAsia" w:hAnsiTheme="minorEastAsia" w:cstheme="minorEastAsia" w:hint="eastAsia"/>
+                <w:rFonts w:asciiTheme="minorEastAsia" w:hAnsiTheme="minorEastAsia" w:cstheme="minorEastAsia"/>
                 <w:bCs/>
                 <w:sz w:val="24"/>
                 <w:szCs w:val="24"/>
@@ -10565,7 +10248,7 @@
               <w:ind w:firstLineChars="0" w:firstLine="0"/>
               <w:jc w:val="left"/>
               <w:rPr>
-                <w:rFonts w:asciiTheme="minorEastAsia" w:hAnsiTheme="minorEastAsia" w:cstheme="minorEastAsia" w:hint="eastAsia"/>
+                <w:rFonts w:asciiTheme="minorEastAsia" w:hAnsiTheme="minorEastAsia" w:cstheme="minorEastAsia"/>
                 <w:bCs/>
                 <w:sz w:val="24"/>
                 <w:szCs w:val="24"/>
@@ -10650,7 +10333,6 @@
                 <w:szCs w:val="24"/>
               </w:rPr>
             </w:pPr>
-            <w:proofErr w:type="spellStart"/>
             <w:r>
               <w:rPr>
                 <w:rFonts w:asciiTheme="minorEastAsia" w:hAnsiTheme="minorEastAsia" w:cstheme="minorEastAsia" w:hint="eastAsia"/>
@@ -10661,7 +10343,6 @@
               </w:rPr>
               <w:t>productType</w:t>
             </w:r>
-            <w:proofErr w:type="spellEnd"/>
           </w:p>
         </w:tc>
       </w:tr>
@@ -10908,7 +10589,6 @@
             <w:tcW w:w="1705" w:type="dxa"/>
           </w:tcPr>
           <w:p>
-            <w:proofErr w:type="spellStart"/>
             <w:r>
               <w:rPr>
                 <w:rFonts w:asciiTheme="minorEastAsia" w:hAnsiTheme="minorEastAsia" w:cstheme="minorEastAsia" w:hint="eastAsia"/>
@@ -10918,7 +10598,6 @@
               </w:rPr>
               <w:t>int</w:t>
             </w:r>
-            <w:proofErr w:type="spellEnd"/>
           </w:p>
         </w:tc>
         <w:tc>
@@ -11012,7 +10691,6 @@
                 <w:szCs w:val="24"/>
               </w:rPr>
             </w:pPr>
-            <w:proofErr w:type="spellStart"/>
             <w:r>
               <w:rPr>
                 <w:rFonts w:asciiTheme="minorEastAsia" w:hAnsiTheme="minorEastAsia" w:cstheme="minorEastAsia" w:hint="eastAsia"/>
@@ -11022,7 +10700,6 @@
               </w:rPr>
               <w:t>productTypeName</w:t>
             </w:r>
-            <w:proofErr w:type="spellEnd"/>
           </w:p>
         </w:tc>
         <w:tc>
@@ -11068,7 +10745,6 @@
                 <w:szCs w:val="24"/>
               </w:rPr>
             </w:pPr>
-            <w:proofErr w:type="spellStart"/>
             <w:r>
               <w:rPr>
                 <w:rFonts w:asciiTheme="minorEastAsia" w:hAnsiTheme="minorEastAsia" w:cstheme="minorEastAsia"/>
@@ -11087,7 +10763,6 @@
               </w:rPr>
               <w:t>archar</w:t>
             </w:r>
-            <w:proofErr w:type="spellEnd"/>
           </w:p>
         </w:tc>
         <w:tc>
@@ -11183,7 +10858,6 @@
                 <w:szCs w:val="24"/>
               </w:rPr>
             </w:pPr>
-            <w:proofErr w:type="spellStart"/>
             <w:r>
               <w:rPr>
                 <w:rFonts w:asciiTheme="minorEastAsia" w:hAnsiTheme="minorEastAsia" w:cstheme="minorEastAsia" w:hint="eastAsia"/>
@@ -11193,7 +10867,6 @@
               </w:rPr>
               <w:t>productTypeRank</w:t>
             </w:r>
-            <w:proofErr w:type="spellEnd"/>
           </w:p>
         </w:tc>
         <w:tc>
@@ -11261,7 +10934,6 @@
                 <w:szCs w:val="24"/>
               </w:rPr>
             </w:pPr>
-            <w:proofErr w:type="spellStart"/>
             <w:r>
               <w:rPr>
                 <w:rFonts w:asciiTheme="minorEastAsia" w:hAnsiTheme="minorEastAsia" w:cstheme="minorEastAsia" w:hint="eastAsia"/>
@@ -11271,7 +10943,6 @@
               </w:rPr>
               <w:t>int</w:t>
             </w:r>
-            <w:proofErr w:type="spellEnd"/>
           </w:p>
         </w:tc>
         <w:tc>
@@ -11367,7 +11038,6 @@
                 <w:szCs w:val="24"/>
               </w:rPr>
             </w:pPr>
-            <w:proofErr w:type="spellStart"/>
             <w:r>
               <w:rPr>
                 <w:rFonts w:asciiTheme="minorEastAsia" w:hAnsiTheme="minorEastAsia" w:cstheme="minorEastAsia" w:hint="eastAsia"/>
@@ -11377,7 +11047,6 @@
               </w:rPr>
               <w:t>productTypeCode</w:t>
             </w:r>
-            <w:proofErr w:type="spellEnd"/>
           </w:p>
         </w:tc>
         <w:tc>
@@ -11527,7 +11196,6 @@
                 <w:szCs w:val="24"/>
               </w:rPr>
             </w:pPr>
-            <w:proofErr w:type="spellStart"/>
             <w:r>
               <w:rPr>
                 <w:rFonts w:asciiTheme="minorEastAsia" w:hAnsiTheme="minorEastAsia" w:cstheme="minorEastAsia" w:hint="eastAsia"/>
@@ -11537,7 +11205,6 @@
               </w:rPr>
               <w:t>superType</w:t>
             </w:r>
-            <w:proofErr w:type="spellEnd"/>
           </w:p>
         </w:tc>
         <w:tc>
@@ -11673,7 +11340,6 @@
         <w:pStyle w:val="a7"/>
         <w:ind w:firstLineChars="0" w:firstLine="0"/>
         <w:rPr>
-          <w:rFonts w:hint="eastAsia"/>
           <w:b/>
           <w:sz w:val="24"/>
           <w:szCs w:val="24"/>
@@ -11687,7 +11353,6 @@
         <w:pStyle w:val="a7"/>
         <w:ind w:firstLineChars="0" w:firstLine="0"/>
         <w:rPr>
-          <w:rFonts w:hint="eastAsia"/>
           <w:b/>
           <w:sz w:val="24"/>
           <w:szCs w:val="24"/>
@@ -11699,7 +11364,6 @@
         <w:pStyle w:val="a7"/>
         <w:ind w:firstLineChars="0" w:firstLine="0"/>
         <w:rPr>
-          <w:rFonts w:hint="eastAsia"/>
           <w:b/>
           <w:sz w:val="24"/>
           <w:szCs w:val="24"/>
@@ -11711,7 +11375,6 @@
         <w:pStyle w:val="a7"/>
         <w:ind w:firstLineChars="0" w:firstLine="0"/>
         <w:rPr>
-          <w:rFonts w:hint="eastAsia"/>
           <w:b/>
           <w:sz w:val="24"/>
           <w:szCs w:val="24"/>
@@ -11723,7 +11386,6 @@
         <w:pStyle w:val="a7"/>
         <w:ind w:firstLineChars="0" w:firstLine="0"/>
         <w:rPr>
-          <w:rFonts w:hint="eastAsia"/>
           <w:b/>
           <w:sz w:val="24"/>
           <w:szCs w:val="24"/>
@@ -11735,7 +11397,6 @@
         <w:pStyle w:val="a7"/>
         <w:ind w:firstLineChars="0" w:firstLine="0"/>
         <w:rPr>
-          <w:rFonts w:hint="eastAsia"/>
           <w:b/>
           <w:sz w:val="24"/>
           <w:szCs w:val="24"/>
@@ -11747,7 +11408,6 @@
         <w:pStyle w:val="a7"/>
         <w:ind w:firstLineChars="0" w:firstLine="0"/>
         <w:rPr>
-          <w:rFonts w:hint="eastAsia"/>
           <w:b/>
           <w:sz w:val="24"/>
           <w:szCs w:val="24"/>
@@ -11759,7 +11419,6 @@
         <w:pStyle w:val="a7"/>
         <w:ind w:firstLineChars="0" w:firstLine="0"/>
         <w:rPr>
-          <w:rFonts w:hint="eastAsia"/>
           <w:b/>
           <w:sz w:val="24"/>
           <w:szCs w:val="24"/>
@@ -11771,7 +11430,6 @@
         <w:pStyle w:val="a7"/>
         <w:ind w:firstLineChars="0" w:firstLine="0"/>
         <w:rPr>
-          <w:rFonts w:hint="eastAsia"/>
           <w:b/>
           <w:sz w:val="24"/>
           <w:szCs w:val="24"/>
@@ -11783,7 +11441,6 @@
         <w:pStyle w:val="a7"/>
         <w:ind w:firstLineChars="0" w:firstLine="0"/>
         <w:rPr>
-          <w:rFonts w:hint="eastAsia"/>
           <w:b/>
           <w:sz w:val="24"/>
           <w:szCs w:val="24"/>
@@ -11795,7 +11452,6 @@
         <w:pStyle w:val="a7"/>
         <w:ind w:firstLineChars="0" w:firstLine="0"/>
         <w:rPr>
-          <w:rFonts w:hint="eastAsia"/>
           <w:b/>
           <w:sz w:val="24"/>
           <w:szCs w:val="24"/>
@@ -12117,7 +11773,6 @@
                 <w:szCs w:val="24"/>
               </w:rPr>
             </w:pPr>
-            <w:proofErr w:type="spellStart"/>
             <w:r>
               <w:rPr>
                 <w:rFonts w:asciiTheme="minorEastAsia" w:hAnsiTheme="minorEastAsia" w:cstheme="minorEastAsia" w:hint="eastAsia"/>
@@ -12127,7 +11782,6 @@
               </w:rPr>
               <w:t>int</w:t>
             </w:r>
-            <w:proofErr w:type="spellEnd"/>
           </w:p>
         </w:tc>
         <w:tc>
@@ -12232,7 +11886,6 @@
                 <w:szCs w:val="24"/>
               </w:rPr>
             </w:pPr>
-            <w:proofErr w:type="spellStart"/>
             <w:r>
               <w:rPr>
                 <w:rFonts w:asciiTheme="minorEastAsia" w:hAnsiTheme="minorEastAsia" w:cstheme="minorEastAsia" w:hint="eastAsia"/>
@@ -12242,7 +11895,6 @@
               </w:rPr>
               <w:t>orderCode</w:t>
             </w:r>
-            <w:proofErr w:type="spellEnd"/>
           </w:p>
         </w:tc>
         <w:tc>
@@ -12455,7 +12107,6 @@
                 <w:szCs w:val="24"/>
               </w:rPr>
             </w:pPr>
-            <w:proofErr w:type="spellStart"/>
             <w:r>
               <w:rPr>
                 <w:rFonts w:asciiTheme="minorEastAsia" w:hAnsiTheme="minorEastAsia" w:cstheme="minorEastAsia"/>
@@ -12474,7 +12125,6 @@
               </w:rPr>
               <w:t>nt</w:t>
             </w:r>
-            <w:proofErr w:type="spellEnd"/>
           </w:p>
         </w:tc>
         <w:tc>
@@ -12624,7 +12274,6 @@
                 <w:szCs w:val="24"/>
               </w:rPr>
             </w:pPr>
-            <w:proofErr w:type="spellStart"/>
             <w:r>
               <w:rPr>
                 <w:rFonts w:asciiTheme="minorEastAsia" w:hAnsiTheme="minorEastAsia" w:cstheme="minorEastAsia" w:hint="eastAsia"/>
@@ -12634,7 +12283,6 @@
               </w:rPr>
               <w:t>int</w:t>
             </w:r>
-            <w:proofErr w:type="spellEnd"/>
           </w:p>
         </w:tc>
         <w:tc>
@@ -12748,7 +12396,6 @@
                 <w:szCs w:val="24"/>
               </w:rPr>
             </w:pPr>
-            <w:proofErr w:type="spellStart"/>
             <w:r>
               <w:rPr>
                 <w:rFonts w:asciiTheme="minorEastAsia" w:hAnsiTheme="minorEastAsia" w:cstheme="minorEastAsia" w:hint="eastAsia"/>
@@ -12758,7 +12405,6 @@
               </w:rPr>
               <w:t>buyUser</w:t>
             </w:r>
-            <w:proofErr w:type="spellEnd"/>
           </w:p>
         </w:tc>
         <w:tc>
@@ -12804,7 +12450,6 @@
                 <w:szCs w:val="24"/>
               </w:rPr>
             </w:pPr>
-            <w:proofErr w:type="spellStart"/>
             <w:r>
               <w:rPr>
                 <w:rFonts w:asciiTheme="minorEastAsia" w:hAnsiTheme="minorEastAsia" w:cstheme="minorEastAsia" w:hint="eastAsia"/>
@@ -12814,7 +12459,6 @@
               </w:rPr>
               <w:t>int</w:t>
             </w:r>
-            <w:proofErr w:type="spellEnd"/>
           </w:p>
         </w:tc>
         <w:tc>
@@ -12928,7 +12572,6 @@
                 <w:szCs w:val="24"/>
               </w:rPr>
             </w:pPr>
-            <w:proofErr w:type="spellStart"/>
             <w:r>
               <w:rPr>
                 <w:rFonts w:asciiTheme="minorEastAsia" w:hAnsiTheme="minorEastAsia" w:cstheme="minorEastAsia" w:hint="eastAsia"/>
@@ -12938,7 +12581,6 @@
               </w:rPr>
               <w:t>orderPrice</w:t>
             </w:r>
-            <w:proofErr w:type="spellEnd"/>
           </w:p>
         </w:tc>
         <w:tc>
@@ -13088,7 +12730,6 @@
                 <w:szCs w:val="24"/>
               </w:rPr>
             </w:pPr>
-            <w:proofErr w:type="spellStart"/>
             <w:r>
               <w:rPr>
                 <w:rFonts w:asciiTheme="minorEastAsia" w:hAnsiTheme="minorEastAsia" w:cstheme="minorEastAsia" w:hint="eastAsia"/>
@@ -13098,7 +12739,6 @@
               </w:rPr>
               <w:t>orderState</w:t>
             </w:r>
-            <w:proofErr w:type="spellEnd"/>
           </w:p>
         </w:tc>
         <w:tc>
@@ -13111,7 +12751,7 @@
               <w:ind w:firstLineChars="0" w:firstLine="0"/>
               <w:jc w:val="left"/>
               <w:rPr>
-                <w:rFonts w:asciiTheme="minorEastAsia" w:hAnsiTheme="minorEastAsia" w:cstheme="minorEastAsia" w:hint="eastAsia"/>
+                <w:rFonts w:asciiTheme="minorEastAsia" w:hAnsiTheme="minorEastAsia" w:cstheme="minorEastAsia"/>
                 <w:bCs/>
                 <w:sz w:val="24"/>
                 <w:szCs w:val="24"/>
@@ -13133,7 +12773,7 @@
               <w:ind w:firstLineChars="0" w:firstLine="0"/>
               <w:jc w:val="left"/>
               <w:rPr>
-                <w:rFonts w:asciiTheme="minorEastAsia" w:hAnsiTheme="minorEastAsia" w:cstheme="minorEastAsia" w:hint="eastAsia"/>
+                <w:rFonts w:asciiTheme="minorEastAsia" w:hAnsiTheme="minorEastAsia" w:cstheme="minorEastAsia"/>
                 <w:bCs/>
                 <w:sz w:val="24"/>
                 <w:szCs w:val="24"/>
@@ -13155,7 +12795,7 @@
               <w:ind w:firstLineChars="0" w:firstLine="0"/>
               <w:jc w:val="left"/>
               <w:rPr>
-                <w:rFonts w:asciiTheme="minorEastAsia" w:hAnsiTheme="minorEastAsia" w:cstheme="minorEastAsia" w:hint="eastAsia"/>
+                <w:rFonts w:asciiTheme="minorEastAsia" w:hAnsiTheme="minorEastAsia" w:cstheme="minorEastAsia"/>
                 <w:bCs/>
                 <w:sz w:val="24"/>
                 <w:szCs w:val="24"/>
@@ -13177,7 +12817,7 @@
               <w:ind w:firstLineChars="0" w:firstLine="0"/>
               <w:jc w:val="left"/>
               <w:rPr>
-                <w:rFonts w:asciiTheme="minorEastAsia" w:hAnsiTheme="minorEastAsia" w:cstheme="minorEastAsia" w:hint="eastAsia"/>
+                <w:rFonts w:asciiTheme="minorEastAsia" w:hAnsiTheme="minorEastAsia" w:cstheme="minorEastAsia"/>
                 <w:bCs/>
                 <w:sz w:val="24"/>
                 <w:szCs w:val="24"/>
@@ -13336,7 +12976,6 @@
                 <w:szCs w:val="24"/>
               </w:rPr>
             </w:pPr>
-            <w:proofErr w:type="spellStart"/>
             <w:r>
               <w:rPr>
                 <w:rFonts w:asciiTheme="minorEastAsia" w:hAnsiTheme="minorEastAsia" w:cstheme="minorEastAsia" w:hint="eastAsia"/>
@@ -13346,7 +12985,6 @@
               </w:rPr>
               <w:t>createTime</w:t>
             </w:r>
-            <w:proofErr w:type="spellEnd"/>
           </w:p>
         </w:tc>
         <w:tc>
@@ -13550,7 +13188,6 @@
                 <w:szCs w:val="24"/>
               </w:rPr>
             </w:pPr>
-            <w:proofErr w:type="spellStart"/>
             <w:r>
               <w:rPr>
                 <w:rFonts w:asciiTheme="minorEastAsia" w:hAnsiTheme="minorEastAsia" w:cstheme="minorEastAsia"/>
@@ -13569,7 +13206,6 @@
               </w:rPr>
               <w:t>archar</w:t>
             </w:r>
-            <w:proofErr w:type="spellEnd"/>
           </w:p>
         </w:tc>
         <w:tc>
@@ -13749,7 +13385,6 @@
                 <w:szCs w:val="24"/>
               </w:rPr>
             </w:pPr>
-            <w:proofErr w:type="spellStart"/>
             <w:r>
               <w:rPr>
                 <w:rFonts w:asciiTheme="minorEastAsia" w:hAnsiTheme="minorEastAsia" w:cstheme="minorEastAsia" w:hint="eastAsia"/>
@@ -13760,7 +13395,6 @@
               </w:rPr>
               <w:t>shoppingCartItem</w:t>
             </w:r>
-            <w:proofErr w:type="spellEnd"/>
           </w:p>
         </w:tc>
       </w:tr>
@@ -14017,7 +13651,6 @@
                 <w:szCs w:val="24"/>
               </w:rPr>
             </w:pPr>
-            <w:proofErr w:type="spellStart"/>
             <w:r>
               <w:rPr>
                 <w:rFonts w:asciiTheme="minorEastAsia" w:hAnsiTheme="minorEastAsia" w:cstheme="minorEastAsia" w:hint="eastAsia"/>
@@ -14027,7 +13660,6 @@
               </w:rPr>
               <w:t>int</w:t>
             </w:r>
-            <w:proofErr w:type="spellEnd"/>
           </w:p>
         </w:tc>
         <w:tc>
@@ -14187,7 +13819,6 @@
                 <w:szCs w:val="24"/>
               </w:rPr>
             </w:pPr>
-            <w:proofErr w:type="spellStart"/>
             <w:r>
               <w:rPr>
                 <w:rFonts w:asciiTheme="minorEastAsia" w:hAnsiTheme="minorEastAsia" w:cstheme="minorEastAsia" w:hint="eastAsia"/>
@@ -14197,7 +13828,6 @@
               </w:rPr>
               <w:t>int</w:t>
             </w:r>
-            <w:proofErr w:type="spellEnd"/>
           </w:p>
         </w:tc>
         <w:tc>
@@ -14365,7 +13995,6 @@
                 <w:szCs w:val="24"/>
               </w:rPr>
             </w:pPr>
-            <w:proofErr w:type="spellStart"/>
             <w:r>
               <w:rPr>
                 <w:rFonts w:asciiTheme="minorEastAsia" w:hAnsiTheme="minorEastAsia" w:cstheme="minorEastAsia" w:hint="eastAsia"/>
@@ -14375,7 +14004,6 @@
               </w:rPr>
               <w:t>int</w:t>
             </w:r>
-            <w:proofErr w:type="spellEnd"/>
           </w:p>
         </w:tc>
         <w:tc>
@@ -14448,25 +14076,14 @@
                 <w:szCs w:val="24"/>
               </w:rPr>
             </w:pPr>
-            <w:proofErr w:type="spellStart"/>
-            <w:r>
-              <w:rPr>
-                <w:rFonts w:asciiTheme="minorEastAsia" w:hAnsiTheme="minorEastAsia" w:cstheme="minorEastAsia" w:hint="eastAsia"/>
-                <w:bCs/>
-                <w:sz w:val="24"/>
-                <w:szCs w:val="24"/>
-              </w:rPr>
-              <w:t>produc</w:t>
-            </w:r>
-            <w:proofErr w:type="spellEnd"/>
-            <w:r>
-              <w:rPr>
-                <w:rFonts w:asciiTheme="minorEastAsia" w:hAnsiTheme="minorEastAsia" w:cstheme="minorEastAsia" w:hint="eastAsia"/>
-                <w:bCs/>
-                <w:sz w:val="24"/>
-                <w:szCs w:val="24"/>
-              </w:rPr>
-              <w:t>表外键</w:t>
+            <w:r>
+              <w:rPr>
+                <w:rFonts w:asciiTheme="minorEastAsia" w:hAnsiTheme="minorEastAsia" w:cstheme="minorEastAsia" w:hint="eastAsia"/>
+                <w:bCs/>
+                <w:sz w:val="24"/>
+                <w:szCs w:val="24"/>
+              </w:rPr>
+              <w:t>produc表外键</w:t>
             </w:r>
           </w:p>
         </w:tc>
@@ -14554,7 +14171,6 @@
                 <w:szCs w:val="24"/>
               </w:rPr>
             </w:pPr>
-            <w:proofErr w:type="spellStart"/>
             <w:r>
               <w:rPr>
                 <w:rFonts w:asciiTheme="minorEastAsia" w:hAnsiTheme="minorEastAsia" w:cstheme="minorEastAsia" w:hint="eastAsia"/>
@@ -14564,7 +14180,6 @@
               </w:rPr>
               <w:t>int</w:t>
             </w:r>
-            <w:proofErr w:type="spellEnd"/>
           </w:p>
         </w:tc>
         <w:tc>
@@ -14976,7 +14591,6 @@
                 <w:szCs w:val="24"/>
               </w:rPr>
             </w:pPr>
-            <w:proofErr w:type="spellStart"/>
             <w:r>
               <w:rPr>
                 <w:rFonts w:asciiTheme="minorEastAsia" w:hAnsiTheme="minorEastAsia" w:cstheme="minorEastAsia" w:hint="eastAsia"/>
@@ -14986,7 +14600,6 @@
               </w:rPr>
               <w:t>int</w:t>
             </w:r>
-            <w:proofErr w:type="spellEnd"/>
           </w:p>
         </w:tc>
         <w:tc>
@@ -15154,7 +14767,6 @@
                 <w:szCs w:val="24"/>
               </w:rPr>
             </w:pPr>
-            <w:proofErr w:type="spellStart"/>
             <w:r>
               <w:rPr>
                 <w:rFonts w:asciiTheme="minorEastAsia" w:hAnsiTheme="minorEastAsia" w:cstheme="minorEastAsia"/>
@@ -15173,7 +14785,6 @@
               </w:rPr>
               <w:t>arcahr</w:t>
             </w:r>
-            <w:proofErr w:type="spellEnd"/>
           </w:p>
         </w:tc>
         <w:tc>
@@ -15324,7 +14935,6 @@
                 <w:szCs w:val="24"/>
               </w:rPr>
             </w:pPr>
-            <w:proofErr w:type="spellStart"/>
             <w:r>
               <w:rPr>
                 <w:rFonts w:asciiTheme="minorEastAsia" w:hAnsiTheme="minorEastAsia" w:cstheme="minorEastAsia" w:hint="eastAsia"/>
@@ -15334,7 +14944,6 @@
               </w:rPr>
               <w:t>int</w:t>
             </w:r>
-            <w:proofErr w:type="spellEnd"/>
           </w:p>
         </w:tc>
         <w:tc>
@@ -15502,7 +15111,6 @@
                 <w:szCs w:val="24"/>
               </w:rPr>
             </w:pPr>
-            <w:proofErr w:type="spellStart"/>
             <w:r>
               <w:rPr>
                 <w:rFonts w:asciiTheme="minorEastAsia" w:hAnsiTheme="minorEastAsia" w:cstheme="minorEastAsia" w:hint="eastAsia"/>
@@ -15512,7 +15120,6 @@
               </w:rPr>
               <w:t>int</w:t>
             </w:r>
-            <w:proofErr w:type="spellEnd"/>
           </w:p>
         </w:tc>
         <w:tc>
@@ -15775,7 +15382,6 @@
                 <w:szCs w:val="24"/>
               </w:rPr>
             </w:pPr>
-            <w:proofErr w:type="spellStart"/>
             <w:r>
               <w:rPr>
                 <w:rFonts w:asciiTheme="minorEastAsia" w:hAnsiTheme="minorEastAsia" w:cstheme="minorEastAsia" w:hint="eastAsia"/>
@@ -15785,7 +15391,6 @@
               </w:rPr>
               <w:t>superCode</w:t>
             </w:r>
-            <w:proofErr w:type="spellEnd"/>
           </w:p>
         </w:tc>
         <w:tc>
@@ -15934,7 +15539,6 @@
                 <w:szCs w:val="24"/>
               </w:rPr>
             </w:pPr>
-            <w:proofErr w:type="spellStart"/>
             <w:r>
               <w:rPr>
                 <w:rFonts w:asciiTheme="minorEastAsia" w:hAnsiTheme="minorEastAsia" w:cstheme="minorEastAsia" w:hint="eastAsia"/>
@@ -15944,7 +15548,6 @@
               </w:rPr>
               <w:t>createTime</w:t>
             </w:r>
-            <w:proofErr w:type="spellEnd"/>
           </w:p>
         </w:tc>
         <w:tc>
@@ -16410,7 +16013,6 @@
                 <w:szCs w:val="24"/>
               </w:rPr>
             </w:pPr>
-            <w:proofErr w:type="spellStart"/>
             <w:r>
               <w:rPr>
                 <w:rFonts w:asciiTheme="minorEastAsia" w:hAnsiTheme="minorEastAsia" w:cstheme="minorEastAsia" w:hint="eastAsia"/>
@@ -16420,7 +16022,6 @@
               </w:rPr>
               <w:t>int</w:t>
             </w:r>
-            <w:proofErr w:type="spellEnd"/>
           </w:p>
         </w:tc>
         <w:tc>
@@ -16580,7 +16181,6 @@
                 <w:szCs w:val="24"/>
               </w:rPr>
             </w:pPr>
-            <w:proofErr w:type="spellStart"/>
             <w:r>
               <w:rPr>
                 <w:rFonts w:asciiTheme="minorEastAsia" w:hAnsiTheme="minorEastAsia" w:cstheme="minorEastAsia" w:hint="eastAsia"/>
@@ -16590,7 +16190,6 @@
               </w:rPr>
               <w:t>int</w:t>
             </w:r>
-            <w:proofErr w:type="spellEnd"/>
           </w:p>
         </w:tc>
         <w:tc>
@@ -16758,7 +16357,6 @@
                 <w:szCs w:val="24"/>
               </w:rPr>
             </w:pPr>
-            <w:proofErr w:type="spellStart"/>
             <w:r>
               <w:rPr>
                 <w:rFonts w:asciiTheme="minorEastAsia" w:hAnsiTheme="minorEastAsia" w:cstheme="minorEastAsia" w:hint="eastAsia"/>
@@ -16768,7 +16366,6 @@
               </w:rPr>
               <w:t>int</w:t>
             </w:r>
-            <w:proofErr w:type="spellEnd"/>
           </w:p>
         </w:tc>
         <w:tc>
@@ -17205,7 +16802,6 @@
                 <w:szCs w:val="24"/>
               </w:rPr>
             </w:pPr>
-            <w:proofErr w:type="spellStart"/>
             <w:r>
               <w:rPr>
                 <w:rFonts w:asciiTheme="minorEastAsia" w:hAnsiTheme="minorEastAsia" w:cstheme="minorEastAsia" w:hint="eastAsia"/>
@@ -17215,7 +16811,6 @@
               </w:rPr>
               <w:t>int</w:t>
             </w:r>
-            <w:proofErr w:type="spellEnd"/>
           </w:p>
         </w:tc>
         <w:tc>
@@ -17321,7 +16916,6 @@
                 <w:szCs w:val="24"/>
               </w:rPr>
             </w:pPr>
-            <w:proofErr w:type="spellStart"/>
             <w:r>
               <w:rPr>
                 <w:rFonts w:asciiTheme="minorEastAsia" w:hAnsiTheme="minorEastAsia" w:cstheme="minorEastAsia" w:hint="eastAsia"/>
@@ -17331,7 +16925,6 @@
               </w:rPr>
               <w:t>userName</w:t>
             </w:r>
-            <w:proofErr w:type="spellEnd"/>
           </w:p>
         </w:tc>
         <w:tc>
@@ -17377,7 +16970,6 @@
                 <w:szCs w:val="24"/>
               </w:rPr>
             </w:pPr>
-            <w:proofErr w:type="spellStart"/>
             <w:r>
               <w:rPr>
                 <w:rFonts w:asciiTheme="minorEastAsia" w:hAnsiTheme="minorEastAsia" w:cstheme="minorEastAsia" w:hint="eastAsia"/>
@@ -17387,7 +16979,6 @@
               </w:rPr>
               <w:t>varchar</w:t>
             </w:r>
-            <w:proofErr w:type="spellEnd"/>
           </w:p>
         </w:tc>
         <w:tc>
@@ -17484,7 +17075,6 @@
                 <w:szCs w:val="24"/>
               </w:rPr>
             </w:pPr>
-            <w:proofErr w:type="spellStart"/>
             <w:r>
               <w:rPr>
                 <w:rFonts w:asciiTheme="minorEastAsia" w:hAnsiTheme="minorEastAsia" w:cstheme="minorEastAsia" w:hint="eastAsia"/>
@@ -17494,7 +17084,6 @@
               </w:rPr>
               <w:t>userPassword</w:t>
             </w:r>
-            <w:proofErr w:type="spellEnd"/>
           </w:p>
         </w:tc>
         <w:tc>
@@ -17804,7 +17393,6 @@
                 <w:szCs w:val="24"/>
               </w:rPr>
             </w:pPr>
-            <w:proofErr w:type="spellStart"/>
             <w:r>
               <w:rPr>
                 <w:rFonts w:asciiTheme="minorEastAsia" w:hAnsiTheme="minorEastAsia" w:cstheme="minorEastAsia" w:hint="eastAsia"/>
@@ -17814,7 +17402,6 @@
               </w:rPr>
               <w:t>trueName</w:t>
             </w:r>
-            <w:proofErr w:type="spellEnd"/>
           </w:p>
         </w:tc>
         <w:tc>
@@ -17860,7 +17447,6 @@
                 <w:szCs w:val="24"/>
               </w:rPr>
             </w:pPr>
-            <w:proofErr w:type="spellStart"/>
             <w:r>
               <w:rPr>
                 <w:rFonts w:asciiTheme="minorEastAsia" w:hAnsiTheme="minorEastAsia" w:cstheme="minorEastAsia" w:hint="eastAsia"/>
@@ -17870,7 +17456,6 @@
               </w:rPr>
               <w:t>varchar</w:t>
             </w:r>
-            <w:proofErr w:type="spellEnd"/>
           </w:p>
         </w:tc>
         <w:tc>
@@ -18180,7 +17765,6 @@
                 <w:szCs w:val="24"/>
               </w:rPr>
             </w:pPr>
-            <w:proofErr w:type="spellStart"/>
             <w:r>
               <w:rPr>
                 <w:rFonts w:asciiTheme="minorEastAsia" w:hAnsiTheme="minorEastAsia" w:cstheme="minorEastAsia"/>
@@ -18199,7 +17783,6 @@
               </w:rPr>
               <w:t>archar</w:t>
             </w:r>
-            <w:proofErr w:type="spellEnd"/>
           </w:p>
         </w:tc>
         <w:tc>
@@ -18296,7 +17879,6 @@
                 <w:szCs w:val="24"/>
               </w:rPr>
             </w:pPr>
-            <w:proofErr w:type="spellStart"/>
             <w:r>
               <w:rPr>
                 <w:rFonts w:asciiTheme="minorEastAsia" w:hAnsiTheme="minorEastAsia" w:cstheme="minorEastAsia" w:hint="eastAsia"/>
@@ -18306,7 +17888,6 @@
               </w:rPr>
               <w:t>createTime</w:t>
             </w:r>
-            <w:proofErr w:type="spellEnd"/>
           </w:p>
         </w:tc>
         <w:tc>
@@ -18457,7 +18038,6 @@
                 <w:szCs w:val="24"/>
               </w:rPr>
             </w:pPr>
-            <w:proofErr w:type="spellStart"/>
             <w:r>
               <w:rPr>
                 <w:rFonts w:asciiTheme="minorEastAsia" w:hAnsiTheme="minorEastAsia" w:cstheme="minorEastAsia" w:hint="eastAsia"/>
@@ -18467,7 +18047,6 @@
               </w:rPr>
               <w:t>lastTime</w:t>
             </w:r>
-            <w:proofErr w:type="spellEnd"/>
           </w:p>
         </w:tc>
         <w:tc>
@@ -18681,7 +18260,6 @@
                 <w:szCs w:val="24"/>
               </w:rPr>
             </w:pPr>
-            <w:proofErr w:type="spellStart"/>
             <w:r>
               <w:rPr>
                 <w:rFonts w:asciiTheme="minorEastAsia" w:hAnsiTheme="minorEastAsia" w:cstheme="minorEastAsia"/>
@@ -18700,7 +18278,6 @@
               </w:rPr>
               <w:t>archar</w:t>
             </w:r>
-            <w:proofErr w:type="spellEnd"/>
           </w:p>
         </w:tc>
         <w:tc>
@@ -18840,7 +18417,6 @@
                 <w:szCs w:val="24"/>
               </w:rPr>
             </w:pPr>
-            <w:proofErr w:type="spellStart"/>
             <w:r>
               <w:rPr>
                 <w:rFonts w:asciiTheme="minorEastAsia" w:hAnsiTheme="minorEastAsia" w:cstheme="minorEastAsia" w:hint="eastAsia"/>
@@ -18850,7 +18426,6 @@
               </w:rPr>
               <w:t>adminPermissions</w:t>
             </w:r>
-            <w:proofErr w:type="spellEnd"/>
             <w:r>
               <w:rPr>
                 <w:rFonts w:hint="eastAsia"/>
@@ -19136,7 +18711,6 @@
                 <w:szCs w:val="24"/>
               </w:rPr>
             </w:pPr>
-            <w:proofErr w:type="spellStart"/>
             <w:r>
               <w:rPr>
                 <w:rFonts w:asciiTheme="minorEastAsia" w:hAnsiTheme="minorEastAsia" w:cstheme="minorEastAsia" w:hint="eastAsia"/>
@@ -19146,7 +18720,6 @@
               </w:rPr>
               <w:t>int</w:t>
             </w:r>
-            <w:proofErr w:type="spellEnd"/>
           </w:p>
         </w:tc>
         <w:tc>
@@ -19739,7 +19312,6 @@
                 <w:szCs w:val="24"/>
               </w:rPr>
             </w:pPr>
-            <w:proofErr w:type="spellStart"/>
             <w:r>
               <w:rPr>
                 <w:rFonts w:asciiTheme="minorEastAsia" w:hAnsiTheme="minorEastAsia" w:cstheme="minorEastAsia" w:hint="eastAsia"/>
@@ -19749,7 +19321,6 @@
               </w:rPr>
               <w:t>hieght</w:t>
             </w:r>
-            <w:proofErr w:type="spellEnd"/>
           </w:p>
         </w:tc>
         <w:tc>
@@ -20776,7 +20347,6 @@
                 <w:szCs w:val="24"/>
               </w:rPr>
             </w:pPr>
-            <w:proofErr w:type="spellStart"/>
             <w:r>
               <w:rPr>
                 <w:rFonts w:asciiTheme="minorEastAsia" w:hAnsiTheme="minorEastAsia" w:cstheme="minorEastAsia" w:hint="eastAsia"/>
@@ -20786,7 +20356,6 @@
               </w:rPr>
               <w:t>int</w:t>
             </w:r>
-            <w:proofErr w:type="spellEnd"/>
           </w:p>
         </w:tc>
         <w:tc>
@@ -20892,7 +20461,6 @@
                 <w:szCs w:val="24"/>
               </w:rPr>
             </w:pPr>
-            <w:proofErr w:type="spellStart"/>
             <w:r>
               <w:rPr>
                 <w:rFonts w:asciiTheme="minorEastAsia" w:hAnsiTheme="minorEastAsia" w:cstheme="minorEastAsia" w:hint="eastAsia"/>
@@ -20903,7 +20471,6 @@
               <w:lastRenderedPageBreak/>
               <w:t>schoolName</w:t>
             </w:r>
-            <w:proofErr w:type="spellEnd"/>
           </w:p>
         </w:tc>
         <w:tc>
@@ -20949,7 +20516,6 @@
                 <w:szCs w:val="24"/>
               </w:rPr>
             </w:pPr>
-            <w:proofErr w:type="spellStart"/>
             <w:r>
               <w:rPr>
                 <w:rFonts w:asciiTheme="minorEastAsia" w:hAnsiTheme="minorEastAsia" w:cstheme="minorEastAsia" w:hint="eastAsia"/>
@@ -20959,7 +20525,6 @@
               </w:rPr>
               <w:t>varchar</w:t>
             </w:r>
-            <w:proofErr w:type="spellEnd"/>
           </w:p>
         </w:tc>
         <w:tc>
@@ -21095,7 +20660,6 @@
                 <w:szCs w:val="24"/>
               </w:rPr>
             </w:pPr>
-            <w:proofErr w:type="spellStart"/>
             <w:r>
               <w:rPr>
                 <w:rFonts w:asciiTheme="minorEastAsia" w:hAnsiTheme="minorEastAsia" w:cstheme="minorEastAsia" w:hint="eastAsia"/>
@@ -21106,7 +20670,6 @@
               </w:rPr>
               <w:t>productImg</w:t>
             </w:r>
-            <w:proofErr w:type="spellEnd"/>
           </w:p>
         </w:tc>
       </w:tr>
@@ -21363,7 +20926,6 @@
                 <w:szCs w:val="24"/>
               </w:rPr>
             </w:pPr>
-            <w:proofErr w:type="spellStart"/>
             <w:r>
               <w:rPr>
                 <w:rFonts w:asciiTheme="minorEastAsia" w:hAnsiTheme="minorEastAsia" w:cstheme="minorEastAsia" w:hint="eastAsia"/>
@@ -21373,7 +20935,6 @@
               </w:rPr>
               <w:t>int</w:t>
             </w:r>
-            <w:proofErr w:type="spellEnd"/>
           </w:p>
         </w:tc>
         <w:tc>
@@ -21533,7 +21094,6 @@
                 <w:szCs w:val="24"/>
               </w:rPr>
             </w:pPr>
-            <w:proofErr w:type="spellStart"/>
             <w:r>
               <w:rPr>
                 <w:rFonts w:asciiTheme="minorEastAsia" w:hAnsiTheme="minorEastAsia" w:cstheme="minorEastAsia" w:hint="eastAsia"/>
@@ -21543,7 +21103,6 @@
               </w:rPr>
               <w:t>int</w:t>
             </w:r>
-            <w:proofErr w:type="spellEnd"/>
           </w:p>
         </w:tc>
         <w:tc>
@@ -21658,7 +21217,6 @@
                 <w:szCs w:val="24"/>
               </w:rPr>
             </w:pPr>
-            <w:proofErr w:type="spellStart"/>
             <w:r>
               <w:rPr>
                 <w:rFonts w:asciiTheme="minorEastAsia" w:hAnsiTheme="minorEastAsia" w:cstheme="minorEastAsia"/>
@@ -21677,7 +21235,6 @@
               </w:rPr>
               <w:t>mgUrl</w:t>
             </w:r>
-            <w:proofErr w:type="spellEnd"/>
           </w:p>
         </w:tc>
         <w:tc>
@@ -21723,7 +21280,6 @@
                 <w:szCs w:val="24"/>
               </w:rPr>
             </w:pPr>
-            <w:proofErr w:type="spellStart"/>
             <w:r>
               <w:rPr>
                 <w:rFonts w:asciiTheme="minorEastAsia" w:hAnsiTheme="minorEastAsia" w:cstheme="minorEastAsia"/>
@@ -21742,7 +21298,6 @@
               </w:rPr>
               <w:t>archar</w:t>
             </w:r>
-            <w:proofErr w:type="spellEnd"/>
           </w:p>
         </w:tc>
         <w:tc>
@@ -21851,14 +21406,14 @@
 
 <file path=word/endnotes.xml><?xml version="1.0" encoding="utf-8"?>
 <w:endnotes xmlns:ve="http://schemas.openxmlformats.org/markup-compatibility/2006" xmlns:o="urn:schemas-microsoft-com:office:office" xmlns:r="http://schemas.openxmlformats.org/officeDocument/2006/relationships" xmlns:m="http://schemas.openxmlformats.org/officeDocument/2006/math" xmlns:v="urn:schemas-microsoft-com:vml" xmlns:wp="http://schemas.openxmlformats.org/drawingml/2006/wordprocessingDrawing" xmlns:w10="urn:schemas-microsoft-com:office:word" xmlns:w="http://schemas.openxmlformats.org/wordprocessingml/2006/main" xmlns:wne="http://schemas.microsoft.com/office/word/2006/wordml">
-  <w:endnote w:type="separator" w:id="-1">
+  <w:endnote w:type="separator" w:id="0">
     <w:p>
       <w:r>
         <w:separator/>
       </w:r>
     </w:p>
   </w:endnote>
-  <w:endnote w:type="continuationSeparator" w:id="0">
+  <w:endnote w:type="continuationSeparator" w:id="1">
     <w:p>
       <w:r>
         <w:continuationSeparator/>
@@ -21870,14 +21425,14 @@
 
 <file path=word/footnotes.xml><?xml version="1.0" encoding="utf-8"?>
 <w:footnotes xmlns:ve="http://schemas.openxmlformats.org/markup-compatibility/2006" xmlns:o="urn:schemas-microsoft-com:office:office" xmlns:r="http://schemas.openxmlformats.org/officeDocument/2006/relationships" xmlns:m="http://schemas.openxmlformats.org/officeDocument/2006/math" xmlns:v="urn:schemas-microsoft-com:vml" xmlns:wp="http://schemas.openxmlformats.org/drawingml/2006/wordprocessingDrawing" xmlns:w10="urn:schemas-microsoft-com:office:word" xmlns:w="http://schemas.openxmlformats.org/wordprocessingml/2006/main" xmlns:wne="http://schemas.microsoft.com/office/word/2006/wordml">
-  <w:footnote w:type="separator" w:id="-1">
+  <w:footnote w:type="separator" w:id="0">
     <w:p>
       <w:r>
         <w:separator/>
       </w:r>
     </w:p>
   </w:footnote>
-  <w:footnote w:type="continuationSeparator" w:id="0">
+  <w:footnote w:type="continuationSeparator" w:id="1">
     <w:p>
       <w:r>
         <w:continuationSeparator/>
@@ -23068,6 +22623,10 @@
 </file>
 
 <file path=customXml/item1.xml><?xml version="1.0" encoding="utf-8"?>
+<b:Sources xmlns:b="http://schemas.openxmlformats.org/officeDocument/2006/bibliography" xmlns="http://schemas.openxmlformats.org/officeDocument/2006/bibliography" SelectedStyle="" StyleName=""/>
+</file>
+
+<file path=customXml/item2.xml><?xml version="1.0" encoding="utf-8"?>
 <s:customData xmlns="http://www.wps.cn/officeDocument/2013/wpsCustomData" xmlns:s="http://www.wps.cn/officeDocument/2013/wpsCustomData">
   <customSectProps>
     <customSectPr/>
@@ -23077,22 +22636,18 @@
 </s:customData>
 </file>
 
-<file path=customXml/item2.xml><?xml version="1.0" encoding="utf-8"?>
-<b:Sources xmlns:b="http://schemas.openxmlformats.org/officeDocument/2006/bibliography" xmlns="http://schemas.openxmlformats.org/officeDocument/2006/bibliography" SelectedStyle="" StyleName=""/>
+<file path=customXml/itemProps1.xml><?xml version="1.0" encoding="utf-8"?>
+<ds:datastoreItem xmlns:ds="http://schemas.openxmlformats.org/officeDocument/2006/customXml" ds:itemID="{9A39D870-D606-4659-A5BA-15F77F200A93}">
+  <ds:schemaRefs>
+    <ds:schemaRef ds:uri="http://schemas.openxmlformats.org/officeDocument/2006/bibliography"/>
+  </ds:schemaRefs>
+</ds:datastoreItem>
 </file>
 
-<file path=customXml/itemProps1.xml><?xml version="1.0" encoding="utf-8"?>
+<file path=customXml/itemProps2.xml><?xml version="1.0" encoding="utf-8"?>
 <ds:datastoreItem xmlns:ds="http://schemas.openxmlformats.org/officeDocument/2006/customXml" ds:itemID="{B1977F7D-205B-4081-913C-38D41E755F92}">
   <ds:schemaRefs>
     <ds:schemaRef ds:uri="http://www.wps.cn/officeDocument/2013/wpsCustomData"/>
   </ds:schemaRefs>
 </ds:datastoreItem>
-</file>
-
-<file path=customXml/itemProps2.xml><?xml version="1.0" encoding="utf-8"?>
-<ds:datastoreItem xmlns:ds="http://schemas.openxmlformats.org/officeDocument/2006/customXml" ds:itemID="{9A39D870-D606-4659-A5BA-15F77F200A93}">
-  <ds:schemaRefs>
-    <ds:schemaRef ds:uri="http://schemas.openxmlformats.org/officeDocument/2006/bibliography"/>
-  </ds:schemaRefs>
-</ds:datastoreItem>
 </file>
</xml_diff>